<commit_message>
[PEPUS] acabando ya ostia
</commit_message>
<xml_diff>
--- a/Documentacion/Explicacion del algoritmo.docx
+++ b/Documentacion/Explicacion del algoritmo.docx
@@ -1,6 +1,6 @@
 
 <file path=word/document.xml><?xml version="1.0" encoding="utf-8"?>
-<w:document xmlns:ve="http://schemas.openxmlformats.org/markup-compatibility/2006" xmlns:o="urn:schemas-microsoft-com:office:office" xmlns:r="http://schemas.openxmlformats.org/officeDocument/2006/relationships" xmlns:m="http://schemas.openxmlformats.org/officeDocument/2006/math" xmlns:v="urn:schemas-microsoft-com:vml" xmlns:wp="http://schemas.openxmlformats.org/drawingml/2006/wordprocessingDrawing" xmlns:w10="urn:schemas-microsoft-com:office:word" xmlns:w="http://schemas.openxmlformats.org/wordprocessingml/2006/main" xmlns:wne="http://schemas.microsoft.com/office/word/2006/wordml">
+<w:document xmlns:wpc="http://schemas.microsoft.com/office/word/2010/wordprocessingCanvas" xmlns:mc="http://schemas.openxmlformats.org/markup-compatibility/2006" xmlns:o="urn:schemas-microsoft-com:office:office" xmlns:r="http://schemas.openxmlformats.org/officeDocument/2006/relationships" xmlns:m="http://schemas.openxmlformats.org/officeDocument/2006/math" xmlns:v="urn:schemas-microsoft-com:vml" xmlns:wp14="http://schemas.microsoft.com/office/word/2010/wordprocessingDrawing" xmlns:wp="http://schemas.openxmlformats.org/drawingml/2006/wordprocessingDrawing" xmlns:w10="urn:schemas-microsoft-com:office:word" xmlns:w="http://schemas.openxmlformats.org/wordprocessingml/2006/main" xmlns:w14="http://schemas.microsoft.com/office/word/2010/wordml" xmlns:wpg="http://schemas.microsoft.com/office/word/2010/wordprocessingGroup" xmlns:wpi="http://schemas.microsoft.com/office/word/2010/wordprocessingInk" xmlns:wne="http://schemas.microsoft.com/office/word/2006/wordml" xmlns:wps="http://schemas.microsoft.com/office/word/2010/wordprocessingShape" mc:Ignorable="w14 wp14">
   <w:body>
     <w:p>
       <w:pPr>
@@ -19,29 +19,17 @@
           <w:szCs w:val="28"/>
           <w:u w:val="single"/>
         </w:rPr>
-        <w:t>Breu explicació del algoritme</w:t>
-      </w:r>
-    </w:p>
-    <w:p>
-      <w:pPr>
-        <w:jc w:val="center"/>
+        <w:t>Bre</w:t>
+      </w:r>
+      <w:r>
         <w:rPr>
           <w:rFonts w:ascii="Arial" w:hAnsi="Arial" w:cs="Arial"/>
           <w:sz w:val="28"/>
           <w:szCs w:val="28"/>
           <w:u w:val="single"/>
         </w:rPr>
-      </w:pPr>
-    </w:p>
-    <w:p>
-      <w:pPr>
-        <w:jc w:val="both"/>
-        <w:rPr>
-          <w:rFonts w:ascii="Arial" w:hAnsi="Arial" w:cs="Arial"/>
-          <w:sz w:val="28"/>
-          <w:szCs w:val="28"/>
-        </w:rPr>
-      </w:pPr>
+        <w:t>ve</w:t>
+      </w:r>
       <w:r>
         <w:rPr>
           <w:rFonts w:ascii="Arial" w:hAnsi="Arial" w:cs="Arial"/>
@@ -49,115 +37,305 @@
           <w:szCs w:val="28"/>
           <w:u w:val="single"/>
         </w:rPr>
-        <w:t>Introducció</w:t>
+        <w:t xml:space="preserve"> explicació</w:t>
+      </w:r>
+      <w:r>
+        <w:rPr>
+          <w:rFonts w:ascii="Arial" w:hAnsi="Arial" w:cs="Arial"/>
+          <w:sz w:val="28"/>
+          <w:szCs w:val="28"/>
+          <w:u w:val="single"/>
+        </w:rPr>
+        <w:t>n</w:t>
+      </w:r>
+      <w:r>
+        <w:rPr>
+          <w:rFonts w:ascii="Arial" w:hAnsi="Arial" w:cs="Arial"/>
+          <w:sz w:val="28"/>
+          <w:szCs w:val="28"/>
+          <w:u w:val="single"/>
+        </w:rPr>
+        <w:t xml:space="preserve"> del </w:t>
+      </w:r>
+      <w:r>
+        <w:rPr>
+          <w:rFonts w:ascii="Arial" w:hAnsi="Arial" w:cs="Arial"/>
+          <w:sz w:val="28"/>
+          <w:szCs w:val="28"/>
+          <w:u w:val="single"/>
+        </w:rPr>
+        <w:t>algoritmo</w:t>
       </w:r>
     </w:p>
     <w:p>
       <w:pPr>
-        <w:jc w:val="both"/>
-        <w:rPr>
-          <w:rFonts w:ascii="Arial" w:hAnsi="Arial" w:cs="Arial"/>
-          <w:sz w:val="24"/>
-          <w:szCs w:val="24"/>
-        </w:rPr>
-      </w:pPr>
-      <w:r>
-        <w:rPr>
-          <w:rFonts w:ascii="Arial" w:hAnsi="Arial" w:cs="Arial"/>
-          <w:sz w:val="24"/>
-          <w:szCs w:val="24"/>
-        </w:rPr>
-        <w:t xml:space="preserve">En aquesta entrega, per tal de resoldre el problema de assignació quadràtica hem utilitzat dos algoritmes, el </w:t>
-      </w:r>
-      <w:proofErr w:type="spellStart"/>
-      <w:r>
-        <w:rPr>
-          <w:rFonts w:ascii="Arial" w:hAnsi="Arial" w:cs="Arial"/>
-          <w:sz w:val="24"/>
-          <w:szCs w:val="24"/>
-        </w:rPr>
-        <w:t>Branch</w:t>
-      </w:r>
-      <w:proofErr w:type="spellEnd"/>
-      <w:r>
-        <w:rPr>
-          <w:rFonts w:ascii="Arial" w:hAnsi="Arial" w:cs="Arial"/>
-          <w:sz w:val="24"/>
-          <w:szCs w:val="24"/>
-        </w:rPr>
-        <w:t>&amp;</w:t>
-      </w:r>
-      <w:proofErr w:type="spellStart"/>
-      <w:r>
-        <w:rPr>
-          <w:rFonts w:ascii="Arial" w:hAnsi="Arial" w:cs="Arial"/>
-          <w:sz w:val="24"/>
-          <w:szCs w:val="24"/>
-        </w:rPr>
-        <w:t>Bound</w:t>
-      </w:r>
-      <w:proofErr w:type="spellEnd"/>
-      <w:r>
-        <w:rPr>
-          <w:rFonts w:ascii="Arial" w:hAnsi="Arial" w:cs="Arial"/>
-          <w:sz w:val="24"/>
-          <w:szCs w:val="24"/>
-        </w:rPr>
-        <w:t xml:space="preserve"> i el </w:t>
-      </w:r>
-      <w:proofErr w:type="spellStart"/>
-      <w:r>
-        <w:rPr>
-          <w:rFonts w:ascii="Arial" w:hAnsi="Arial" w:cs="Arial"/>
-          <w:sz w:val="24"/>
-          <w:szCs w:val="24"/>
-        </w:rPr>
-        <w:t>Greedy</w:t>
-      </w:r>
-      <w:proofErr w:type="spellEnd"/>
-      <w:r>
-        <w:rPr>
-          <w:rFonts w:ascii="Arial" w:hAnsi="Arial" w:cs="Arial"/>
-          <w:sz w:val="24"/>
-          <w:szCs w:val="24"/>
-        </w:rPr>
-        <w:t xml:space="preserve">, que tots dos estan a la classe </w:t>
-      </w:r>
-      <w:proofErr w:type="spellStart"/>
-      <w:r>
-        <w:rPr>
-          <w:rFonts w:ascii="Arial" w:hAnsi="Arial" w:cs="Arial"/>
-          <w:sz w:val="24"/>
-          <w:szCs w:val="24"/>
-        </w:rPr>
-        <w:t>BranchBound.java</w:t>
-      </w:r>
-      <w:proofErr w:type="spellEnd"/>
-      <w:r>
-        <w:rPr>
-          <w:rFonts w:ascii="Arial" w:hAnsi="Arial" w:cs="Arial"/>
-          <w:sz w:val="24"/>
-          <w:szCs w:val="24"/>
-        </w:rPr>
-        <w:t>.</w:t>
-      </w:r>
+        <w:jc w:val="center"/>
+        <w:rPr>
+          <w:rFonts w:ascii="Arial" w:hAnsi="Arial" w:cs="Arial"/>
+          <w:sz w:val="28"/>
+          <w:szCs w:val="28"/>
+          <w:u w:val="single"/>
+        </w:rPr>
+      </w:pPr>
     </w:p>
     <w:p>
       <w:pPr>
         <w:jc w:val="both"/>
         <w:rPr>
           <w:rFonts w:ascii="Arial" w:hAnsi="Arial" w:cs="Arial"/>
-          <w:sz w:val="24"/>
-          <w:szCs w:val="24"/>
-        </w:rPr>
-      </w:pPr>
-      <w:r>
-        <w:rPr>
-          <w:rFonts w:ascii="Arial" w:hAnsi="Arial" w:cs="Arial"/>
-          <w:sz w:val="24"/>
-          <w:szCs w:val="24"/>
-        </w:rPr>
-        <w:t>Les classes que utilitza el nostre algoritme son:</w:t>
+          <w:sz w:val="28"/>
+          <w:szCs w:val="28"/>
+        </w:rPr>
+      </w:pPr>
+      <w:r>
+        <w:rPr>
+          <w:rFonts w:ascii="Arial" w:hAnsi="Arial" w:cs="Arial"/>
+          <w:sz w:val="28"/>
+          <w:szCs w:val="28"/>
+          <w:u w:val="single"/>
+        </w:rPr>
+        <w:t>Introducció</w:t>
+      </w:r>
+      <w:r>
+        <w:rPr>
+          <w:rFonts w:ascii="Arial" w:hAnsi="Arial" w:cs="Arial"/>
+          <w:sz w:val="28"/>
+          <w:szCs w:val="28"/>
+          <w:u w:val="single"/>
+        </w:rPr>
+        <w:t>n</w:t>
+      </w:r>
+    </w:p>
+    <w:p>
+      <w:pPr>
+        <w:jc w:val="both"/>
+        <w:rPr>
+          <w:rFonts w:ascii="Arial" w:hAnsi="Arial" w:cs="Arial"/>
+          <w:sz w:val="24"/>
+          <w:szCs w:val="24"/>
+        </w:rPr>
+      </w:pPr>
+      <w:r>
+        <w:rPr>
+          <w:rFonts w:ascii="Arial" w:hAnsi="Arial" w:cs="Arial"/>
+          <w:sz w:val="24"/>
+          <w:szCs w:val="24"/>
+        </w:rPr>
+        <w:t>En esta</w:t>
+      </w:r>
+      <w:r>
+        <w:rPr>
+          <w:rFonts w:ascii="Arial" w:hAnsi="Arial" w:cs="Arial"/>
+          <w:sz w:val="24"/>
+          <w:szCs w:val="24"/>
+        </w:rPr>
+        <w:t xml:space="preserve"> entrega, </w:t>
+      </w:r>
+      <w:r>
+        <w:rPr>
+          <w:rFonts w:ascii="Arial" w:hAnsi="Arial" w:cs="Arial"/>
+          <w:sz w:val="24"/>
+          <w:szCs w:val="24"/>
+        </w:rPr>
+        <w:t xml:space="preserve">para poder </w:t>
+      </w:r>
+      <w:r>
+        <w:rPr>
+          <w:rFonts w:ascii="Arial" w:hAnsi="Arial" w:cs="Arial"/>
+          <w:sz w:val="24"/>
+          <w:szCs w:val="24"/>
+        </w:rPr>
+        <w:t>resol</w:t>
+      </w:r>
+      <w:r>
+        <w:rPr>
+          <w:rFonts w:ascii="Arial" w:hAnsi="Arial" w:cs="Arial"/>
+          <w:sz w:val="24"/>
+          <w:szCs w:val="24"/>
+        </w:rPr>
+        <w:t>ver</w:t>
+      </w:r>
+      <w:r>
+        <w:rPr>
+          <w:rFonts w:ascii="Arial" w:hAnsi="Arial" w:cs="Arial"/>
+          <w:sz w:val="24"/>
+          <w:szCs w:val="24"/>
+        </w:rPr>
+        <w:t xml:space="preserve"> el problema de </w:t>
+      </w:r>
+      <w:r>
+        <w:rPr>
+          <w:rFonts w:ascii="Arial" w:hAnsi="Arial" w:cs="Arial"/>
+          <w:sz w:val="24"/>
+          <w:szCs w:val="24"/>
+        </w:rPr>
+        <w:t>asignación</w:t>
+      </w:r>
+      <w:r>
+        <w:rPr>
+          <w:rFonts w:ascii="Arial" w:hAnsi="Arial" w:cs="Arial"/>
+          <w:sz w:val="24"/>
+          <w:szCs w:val="24"/>
+        </w:rPr>
+        <w:t xml:space="preserve"> </w:t>
+      </w:r>
+      <w:r>
+        <w:rPr>
+          <w:rFonts w:ascii="Arial" w:hAnsi="Arial" w:cs="Arial"/>
+          <w:sz w:val="24"/>
+          <w:szCs w:val="24"/>
+        </w:rPr>
+        <w:t>cuadrática</w:t>
+      </w:r>
+      <w:r>
+        <w:rPr>
+          <w:rFonts w:ascii="Arial" w:hAnsi="Arial" w:cs="Arial"/>
+          <w:sz w:val="24"/>
+          <w:szCs w:val="24"/>
+        </w:rPr>
+        <w:t xml:space="preserve"> hem</w:t>
+      </w:r>
+      <w:r>
+        <w:rPr>
+          <w:rFonts w:ascii="Arial" w:hAnsi="Arial" w:cs="Arial"/>
+          <w:sz w:val="24"/>
+          <w:szCs w:val="24"/>
+        </w:rPr>
+        <w:t>os</w:t>
+      </w:r>
+      <w:r>
+        <w:rPr>
+          <w:rFonts w:ascii="Arial" w:hAnsi="Arial" w:cs="Arial"/>
+          <w:sz w:val="24"/>
+          <w:szCs w:val="24"/>
+        </w:rPr>
+        <w:t xml:space="preserve"> </w:t>
+      </w:r>
+      <w:r>
+        <w:rPr>
+          <w:rFonts w:ascii="Arial" w:hAnsi="Arial" w:cs="Arial"/>
+          <w:sz w:val="24"/>
+          <w:szCs w:val="24"/>
+        </w:rPr>
+        <w:t>utilizad</w:t>
+      </w:r>
+      <w:r>
+        <w:rPr>
+          <w:rFonts w:ascii="Arial" w:hAnsi="Arial" w:cs="Arial"/>
+          <w:sz w:val="24"/>
+          <w:szCs w:val="24"/>
+        </w:rPr>
+        <w:t>o</w:t>
+      </w:r>
+      <w:r>
+        <w:rPr>
+          <w:rFonts w:ascii="Arial" w:hAnsi="Arial" w:cs="Arial"/>
+          <w:sz w:val="24"/>
+          <w:szCs w:val="24"/>
+        </w:rPr>
+        <w:t xml:space="preserve"> dos </w:t>
+      </w:r>
+      <w:r>
+        <w:rPr>
+          <w:rFonts w:ascii="Arial" w:hAnsi="Arial" w:cs="Arial"/>
+          <w:sz w:val="24"/>
+          <w:szCs w:val="24"/>
+        </w:rPr>
+        <w:t>algoritmos</w:t>
+      </w:r>
+      <w:r>
+        <w:rPr>
+          <w:rFonts w:ascii="Arial" w:hAnsi="Arial" w:cs="Arial"/>
+          <w:sz w:val="24"/>
+          <w:szCs w:val="24"/>
+        </w:rPr>
+        <w:t xml:space="preserve">, el </w:t>
+      </w:r>
+      <w:proofErr w:type="spellStart"/>
+      <w:r>
+        <w:rPr>
+          <w:rFonts w:ascii="Arial" w:hAnsi="Arial" w:cs="Arial"/>
+          <w:sz w:val="24"/>
+          <w:szCs w:val="24"/>
+        </w:rPr>
+        <w:t>Branch&amp;Bound</w:t>
+      </w:r>
+      <w:proofErr w:type="spellEnd"/>
+      <w:r>
+        <w:rPr>
+          <w:rFonts w:ascii="Arial" w:hAnsi="Arial" w:cs="Arial"/>
+          <w:sz w:val="24"/>
+          <w:szCs w:val="24"/>
+        </w:rPr>
+        <w:t xml:space="preserve"> i el </w:t>
+      </w:r>
+      <w:proofErr w:type="spellStart"/>
+      <w:r>
+        <w:rPr>
+          <w:rFonts w:ascii="Arial" w:hAnsi="Arial" w:cs="Arial"/>
+          <w:sz w:val="24"/>
+          <w:szCs w:val="24"/>
+        </w:rPr>
+        <w:t>Greedy</w:t>
+      </w:r>
+      <w:proofErr w:type="spellEnd"/>
+      <w:r>
+        <w:rPr>
+          <w:rFonts w:ascii="Arial" w:hAnsi="Arial" w:cs="Arial"/>
+          <w:sz w:val="24"/>
+          <w:szCs w:val="24"/>
+        </w:rPr>
+        <w:t xml:space="preserve">, los dos están </w:t>
+      </w:r>
+      <w:r>
+        <w:rPr>
+          <w:rFonts w:ascii="Arial" w:hAnsi="Arial" w:cs="Arial"/>
+          <w:sz w:val="24"/>
+          <w:szCs w:val="24"/>
+        </w:rPr>
+        <w:t xml:space="preserve"> BranchBound.java.</w:t>
+      </w:r>
+    </w:p>
+    <w:p>
+      <w:pPr>
+        <w:jc w:val="both"/>
+        <w:rPr>
+          <w:rFonts w:ascii="Arial" w:hAnsi="Arial" w:cs="Arial"/>
+          <w:sz w:val="24"/>
+          <w:szCs w:val="24"/>
+        </w:rPr>
+      </w:pPr>
+      <w:r>
+        <w:rPr>
+          <w:rFonts w:ascii="Arial" w:hAnsi="Arial" w:cs="Arial"/>
+          <w:sz w:val="24"/>
+          <w:szCs w:val="24"/>
+        </w:rPr>
+        <w:t>Las clas</w:t>
+      </w:r>
+      <w:r>
+        <w:rPr>
+          <w:rFonts w:ascii="Arial" w:hAnsi="Arial" w:cs="Arial"/>
+          <w:sz w:val="24"/>
+          <w:szCs w:val="24"/>
+        </w:rPr>
+        <w:t xml:space="preserve">es que </w:t>
+      </w:r>
+      <w:r>
+        <w:rPr>
+          <w:rFonts w:ascii="Arial" w:hAnsi="Arial" w:cs="Arial"/>
+          <w:sz w:val="24"/>
+          <w:szCs w:val="24"/>
+        </w:rPr>
+        <w:t>utiliza nuestro algoritmo</w:t>
+      </w:r>
+      <w:r>
+        <w:rPr>
+          <w:rFonts w:ascii="Arial" w:hAnsi="Arial" w:cs="Arial"/>
+          <w:sz w:val="24"/>
+          <w:szCs w:val="24"/>
+        </w:rPr>
+        <w:t>:</w:t>
       </w:r>
     </w:p>
     <w:p>
@@ -174,34 +352,32 @@
           <w:szCs w:val="24"/>
         </w:rPr>
       </w:pPr>
-      <w:proofErr w:type="spellStart"/>
-      <w:r>
-        <w:rPr>
-          <w:rFonts w:ascii="Arial" w:hAnsi="Arial" w:cs="Arial"/>
-          <w:sz w:val="24"/>
-          <w:szCs w:val="24"/>
-        </w:rPr>
-        <w:t>Clase</w:t>
-      </w:r>
-      <w:proofErr w:type="spellEnd"/>
-      <w:r>
-        <w:rPr>
-          <w:rFonts w:ascii="Arial" w:hAnsi="Arial" w:cs="Arial"/>
-          <w:sz w:val="24"/>
-          <w:szCs w:val="24"/>
-        </w:rPr>
-        <w:t xml:space="preserve"> </w:t>
-      </w:r>
-      <w:proofErr w:type="spellStart"/>
-      <w:r>
-        <w:rPr>
-          <w:rFonts w:ascii="Arial" w:hAnsi="Arial" w:cs="Arial"/>
-          <w:sz w:val="24"/>
-          <w:szCs w:val="24"/>
-        </w:rPr>
-        <w:t>node.java</w:t>
-      </w:r>
-      <w:proofErr w:type="spellEnd"/>
+      <w:r>
+        <w:rPr>
+          <w:rFonts w:ascii="Arial" w:hAnsi="Arial" w:cs="Arial"/>
+          <w:sz w:val="24"/>
+          <w:szCs w:val="24"/>
+        </w:rPr>
+        <w:t xml:space="preserve">Clase </w:t>
+      </w:r>
+      <w:bookmarkStart w:id="0" w:name="_GoBack"/>
+      <w:r>
+        <w:rPr>
+          <w:rFonts w:ascii="Arial" w:hAnsi="Arial" w:cs="Arial"/>
+          <w:sz w:val="24"/>
+          <w:szCs w:val="24"/>
+        </w:rPr>
+        <w:t>Node</w:t>
+      </w:r>
+      <w:bookmarkEnd w:id="0"/>
+      <w:r>
+        <w:rPr>
+          <w:rFonts w:ascii="Arial" w:hAnsi="Arial" w:cs="Arial"/>
+          <w:sz w:val="24"/>
+          <w:szCs w:val="24"/>
+        </w:rPr>
+        <w:t>.java</w:t>
+      </w:r>
     </w:p>
     <w:p>
       <w:pPr>
@@ -217,32 +393,29 @@
           <w:szCs w:val="24"/>
         </w:rPr>
       </w:pPr>
-      <w:proofErr w:type="spellStart"/>
-      <w:r>
-        <w:rPr>
-          <w:rFonts w:ascii="Arial" w:hAnsi="Arial" w:cs="Arial"/>
-          <w:sz w:val="24"/>
-          <w:szCs w:val="24"/>
-        </w:rPr>
-        <w:t>Clase</w:t>
-      </w:r>
-      <w:proofErr w:type="spellEnd"/>
-      <w:r>
-        <w:rPr>
-          <w:rFonts w:ascii="Arial" w:hAnsi="Arial" w:cs="Arial"/>
-          <w:sz w:val="24"/>
-          <w:szCs w:val="24"/>
-        </w:rPr>
-        <w:t xml:space="preserve"> </w:t>
-      </w:r>
-      <w:proofErr w:type="spellStart"/>
-      <w:r>
-        <w:rPr>
-          <w:rFonts w:ascii="Arial" w:hAnsi="Arial" w:cs="Arial"/>
-          <w:sz w:val="24"/>
-          <w:szCs w:val="24"/>
-        </w:rPr>
-        <w:t>nodeC</w:t>
+      <w:r>
+        <w:rPr>
+          <w:rFonts w:ascii="Arial" w:hAnsi="Arial" w:cs="Arial"/>
+          <w:sz w:val="24"/>
+          <w:szCs w:val="24"/>
+        </w:rPr>
+        <w:t xml:space="preserve">Clase </w:t>
+      </w:r>
+      <w:r>
+        <w:rPr>
+          <w:rFonts w:ascii="Arial" w:hAnsi="Arial" w:cs="Arial"/>
+          <w:sz w:val="24"/>
+          <w:szCs w:val="24"/>
+        </w:rPr>
+        <w:t>Node</w:t>
+      </w:r>
+      <w:r>
+        <w:rPr>
+          <w:rFonts w:ascii="Arial" w:hAnsi="Arial" w:cs="Arial"/>
+          <w:sz w:val="24"/>
+          <w:szCs w:val="24"/>
+        </w:rPr>
+        <w:t>C</w:t>
       </w:r>
       <w:r>
         <w:rPr>
@@ -260,7 +433,6 @@
         </w:rPr>
         <w:t>or.java</w:t>
       </w:r>
-      <w:proofErr w:type="spellEnd"/>
     </w:p>
     <w:p>
       <w:pPr>
@@ -276,34 +448,14 @@
           <w:szCs w:val="24"/>
         </w:rPr>
       </w:pPr>
-      <w:proofErr w:type="spellStart"/>
-      <w:r>
-        <w:rPr>
-          <w:rFonts w:ascii="Arial" w:hAnsi="Arial" w:cs="Arial"/>
-          <w:sz w:val="24"/>
-          <w:szCs w:val="24"/>
-        </w:rPr>
-        <w:t>Clase</w:t>
-      </w:r>
-      <w:proofErr w:type="spellEnd"/>
-      <w:r>
-        <w:rPr>
-          <w:rFonts w:ascii="Arial" w:hAnsi="Arial" w:cs="Arial"/>
-          <w:sz w:val="24"/>
-          <w:szCs w:val="24"/>
-        </w:rPr>
-        <w:t xml:space="preserve"> </w:t>
-      </w:r>
-      <w:proofErr w:type="spellStart"/>
-      <w:r>
-        <w:rPr>
-          <w:rFonts w:ascii="Arial" w:hAnsi="Arial" w:cs="Arial"/>
-          <w:sz w:val="24"/>
-          <w:szCs w:val="24"/>
-        </w:rPr>
-        <w:t>BranchBound.java</w:t>
-      </w:r>
-      <w:proofErr w:type="spellEnd"/>
+      <w:r>
+        <w:rPr>
+          <w:rFonts w:ascii="Arial" w:hAnsi="Arial" w:cs="Arial"/>
+          <w:sz w:val="24"/>
+          <w:szCs w:val="24"/>
+        </w:rPr>
+        <w:t>Clase BranchBound.java</w:t>
+      </w:r>
     </w:p>
     <w:p>
       <w:pPr>
@@ -322,6 +474,30 @@
         </w:rPr>
         <w:t xml:space="preserve">La </w:t>
       </w:r>
+      <w:r>
+        <w:rPr>
+          <w:rFonts w:ascii="Arial" w:hAnsi="Arial" w:cs="Arial"/>
+          <w:sz w:val="24"/>
+          <w:szCs w:val="24"/>
+        </w:rPr>
+        <w:t>clase</w:t>
+      </w:r>
+      <w:r>
+        <w:rPr>
+          <w:rFonts w:ascii="Arial" w:hAnsi="Arial" w:cs="Arial"/>
+          <w:sz w:val="24"/>
+          <w:szCs w:val="24"/>
+        </w:rPr>
+        <w:t xml:space="preserve"> </w:t>
+      </w:r>
+      <w:r>
+        <w:rPr>
+          <w:rFonts w:ascii="Arial" w:hAnsi="Arial" w:cs="Arial"/>
+          <w:sz w:val="24"/>
+          <w:szCs w:val="24"/>
+        </w:rPr>
+        <w:t>“</w:t>
+      </w:r>
       <w:proofErr w:type="spellStart"/>
       <w:r>
         <w:rPr>
@@ -329,7 +505,7 @@
           <w:sz w:val="24"/>
           <w:szCs w:val="24"/>
         </w:rPr>
-        <w:t>clase</w:t>
+        <w:t>node</w:t>
       </w:r>
       <w:proofErr w:type="spellEnd"/>
       <w:r>
@@ -338,7 +514,15 @@
           <w:sz w:val="24"/>
           <w:szCs w:val="24"/>
         </w:rPr>
-        <w:t xml:space="preserve"> Node, es una </w:t>
+        <w:t>”</w:t>
+      </w:r>
+      <w:r>
+        <w:rPr>
+          <w:rFonts w:ascii="Arial" w:hAnsi="Arial" w:cs="Arial"/>
+          <w:sz w:val="24"/>
+          <w:szCs w:val="24"/>
+        </w:rPr>
+        <w:t xml:space="preserve">, es una clase auxiliar de la clase </w:t>
       </w:r>
       <w:proofErr w:type="spellStart"/>
       <w:r>
@@ -347,7 +531,15 @@
           <w:sz w:val="24"/>
           <w:szCs w:val="24"/>
         </w:rPr>
-        <w:t>clase</w:t>
+        <w:t>Branc</w:t>
+      </w:r>
+      <w:r>
+        <w:rPr>
+          <w:rFonts w:ascii="Arial" w:hAnsi="Arial" w:cs="Arial"/>
+          <w:sz w:val="24"/>
+          <w:szCs w:val="24"/>
+        </w:rPr>
+        <w:t>hBound</w:t>
       </w:r>
       <w:proofErr w:type="spellEnd"/>
       <w:r>
@@ -356,7 +548,95 @@
           <w:sz w:val="24"/>
           <w:szCs w:val="24"/>
         </w:rPr>
-        <w:t xml:space="preserve"> auxiliar de la </w:t>
+        <w:t xml:space="preserve">, </w:t>
+      </w:r>
+      <w:r>
+        <w:rPr>
+          <w:rFonts w:ascii="Arial" w:hAnsi="Arial" w:cs="Arial"/>
+          <w:sz w:val="24"/>
+          <w:szCs w:val="24"/>
+        </w:rPr>
+        <w:t xml:space="preserve">donde </w:t>
+      </w:r>
+      <w:r>
+        <w:rPr>
+          <w:rFonts w:ascii="Arial" w:hAnsi="Arial" w:cs="Arial"/>
+          <w:sz w:val="24"/>
+          <w:szCs w:val="24"/>
+        </w:rPr>
+        <w:t>s</w:t>
+      </w:r>
+      <w:r>
+        <w:rPr>
+          <w:rFonts w:ascii="Arial" w:hAnsi="Arial" w:cs="Arial"/>
+          <w:sz w:val="24"/>
+          <w:szCs w:val="24"/>
+        </w:rPr>
+        <w:t>e</w:t>
+      </w:r>
+      <w:r>
+        <w:rPr>
+          <w:rFonts w:ascii="Arial" w:hAnsi="Arial" w:cs="Arial"/>
+          <w:sz w:val="24"/>
+          <w:szCs w:val="24"/>
+        </w:rPr>
+        <w:t xml:space="preserve"> guardaran las </w:t>
+      </w:r>
+      <w:r>
+        <w:rPr>
+          <w:rFonts w:ascii="Arial" w:hAnsi="Arial" w:cs="Arial"/>
+          <w:sz w:val="24"/>
+          <w:szCs w:val="24"/>
+        </w:rPr>
+        <w:t>posibles</w:t>
+      </w:r>
+      <w:r>
+        <w:rPr>
+          <w:rFonts w:ascii="Arial" w:hAnsi="Arial" w:cs="Arial"/>
+          <w:sz w:val="24"/>
+          <w:szCs w:val="24"/>
+        </w:rPr>
+        <w:t xml:space="preserve"> soluciones del nue</w:t>
+      </w:r>
+      <w:r>
+        <w:rPr>
+          <w:rFonts w:ascii="Arial" w:hAnsi="Arial" w:cs="Arial"/>
+          <w:sz w:val="24"/>
+          <w:szCs w:val="24"/>
+        </w:rPr>
+        <w:t>str</w:t>
+      </w:r>
+      <w:r>
+        <w:rPr>
+          <w:rFonts w:ascii="Arial" w:hAnsi="Arial" w:cs="Arial"/>
+          <w:sz w:val="24"/>
+          <w:szCs w:val="24"/>
+        </w:rPr>
+        <w:t>o</w:t>
+      </w:r>
+      <w:r>
+        <w:rPr>
+          <w:rFonts w:ascii="Arial" w:hAnsi="Arial" w:cs="Arial"/>
+          <w:sz w:val="24"/>
+          <w:szCs w:val="24"/>
+        </w:rPr>
+        <w:t xml:space="preserve"> problema. C</w:t>
+      </w:r>
+      <w:r>
+        <w:rPr>
+          <w:rFonts w:ascii="Arial" w:hAnsi="Arial" w:cs="Arial"/>
+          <w:sz w:val="24"/>
+          <w:szCs w:val="24"/>
+        </w:rPr>
+        <w:t xml:space="preserve">ada </w:t>
+      </w:r>
+      <w:r>
+        <w:rPr>
+          <w:rFonts w:ascii="Arial" w:hAnsi="Arial" w:cs="Arial"/>
+          <w:sz w:val="24"/>
+          <w:szCs w:val="24"/>
+        </w:rPr>
+        <w:t>“</w:t>
       </w:r>
       <w:proofErr w:type="spellStart"/>
       <w:r>
@@ -365,7 +645,7 @@
           <w:sz w:val="24"/>
           <w:szCs w:val="24"/>
         </w:rPr>
-        <w:t>clase</w:t>
+        <w:t>node</w:t>
       </w:r>
       <w:proofErr w:type="spellEnd"/>
       <w:r>
@@ -374,49 +654,183 @@
           <w:sz w:val="24"/>
           <w:szCs w:val="24"/>
         </w:rPr>
-        <w:t xml:space="preserve"> </w:t>
-      </w:r>
-      <w:proofErr w:type="spellStart"/>
-      <w:r>
-        <w:rPr>
-          <w:rFonts w:ascii="Arial" w:hAnsi="Arial" w:cs="Arial"/>
-          <w:sz w:val="24"/>
-          <w:szCs w:val="24"/>
-        </w:rPr>
-        <w:t>Branc</w:t>
-      </w:r>
-      <w:r>
-        <w:rPr>
-          <w:rFonts w:ascii="Arial" w:hAnsi="Arial" w:cs="Arial"/>
-          <w:sz w:val="24"/>
-          <w:szCs w:val="24"/>
-        </w:rPr>
-        <w:t>hBound</w:t>
-      </w:r>
-      <w:proofErr w:type="spellEnd"/>
-      <w:r>
-        <w:rPr>
-          <w:rFonts w:ascii="Arial" w:hAnsi="Arial" w:cs="Arial"/>
-          <w:sz w:val="24"/>
-          <w:szCs w:val="24"/>
-        </w:rPr>
-        <w:t>, on es guardaran las possibles soluciones del nostre problema. C</w:t>
-      </w:r>
-      <w:r>
-        <w:rPr>
-          <w:rFonts w:ascii="Arial" w:hAnsi="Arial" w:cs="Arial"/>
-          <w:sz w:val="24"/>
-          <w:szCs w:val="24"/>
-        </w:rPr>
-        <w:t xml:space="preserve">ada Node conté 3 atributs:  </w:t>
-      </w:r>
-      <w:r>
-        <w:rPr>
-          <w:rFonts w:ascii="Arial" w:hAnsi="Arial" w:cs="Arial"/>
-          <w:sz w:val="24"/>
-          <w:szCs w:val="24"/>
-        </w:rPr>
-        <w:t>un vector de les assignacions pendents, un vector de les assignacions ja realitzades i el cost de aquesta solució.</w:t>
+        <w:t>”</w:t>
+      </w:r>
+      <w:r>
+        <w:rPr>
+          <w:rFonts w:ascii="Arial" w:hAnsi="Arial" w:cs="Arial"/>
+          <w:sz w:val="24"/>
+          <w:szCs w:val="24"/>
+        </w:rPr>
+        <w:t xml:space="preserve"> contiene tres </w:t>
+      </w:r>
+      <w:r>
+        <w:rPr>
+          <w:rFonts w:ascii="Arial" w:hAnsi="Arial" w:cs="Arial"/>
+          <w:sz w:val="24"/>
+          <w:szCs w:val="24"/>
+        </w:rPr>
+        <w:t>atribut</w:t>
+      </w:r>
+      <w:r>
+        <w:rPr>
+          <w:rFonts w:ascii="Arial" w:hAnsi="Arial" w:cs="Arial"/>
+          <w:sz w:val="24"/>
+          <w:szCs w:val="24"/>
+        </w:rPr>
+        <w:t>o</w:t>
+      </w:r>
+      <w:r>
+        <w:rPr>
+          <w:rFonts w:ascii="Arial" w:hAnsi="Arial" w:cs="Arial"/>
+          <w:sz w:val="24"/>
+          <w:szCs w:val="24"/>
+        </w:rPr>
+        <w:t>s</w:t>
+      </w:r>
+      <w:r>
+        <w:rPr>
+          <w:rFonts w:ascii="Arial" w:hAnsi="Arial" w:cs="Arial"/>
+          <w:sz w:val="24"/>
+          <w:szCs w:val="24"/>
+        </w:rPr>
+        <w:t>: un</w:t>
+      </w:r>
+      <w:r>
+        <w:rPr>
+          <w:rFonts w:ascii="Arial" w:hAnsi="Arial" w:cs="Arial"/>
+          <w:sz w:val="24"/>
+          <w:szCs w:val="24"/>
+        </w:rPr>
+        <w:t xml:space="preserve"> vector de les </w:t>
+      </w:r>
+      <w:r>
+        <w:rPr>
+          <w:rFonts w:ascii="Arial" w:hAnsi="Arial" w:cs="Arial"/>
+          <w:sz w:val="24"/>
+          <w:szCs w:val="24"/>
+        </w:rPr>
+        <w:t>asignaciones</w:t>
+      </w:r>
+      <w:r>
+        <w:rPr>
+          <w:rFonts w:ascii="Arial" w:hAnsi="Arial" w:cs="Arial"/>
+          <w:sz w:val="24"/>
+          <w:szCs w:val="24"/>
+        </w:rPr>
+        <w:t xml:space="preserve"> </w:t>
+      </w:r>
+      <w:r>
+        <w:rPr>
+          <w:rFonts w:ascii="Arial" w:hAnsi="Arial" w:cs="Arial"/>
+          <w:sz w:val="24"/>
+          <w:szCs w:val="24"/>
+        </w:rPr>
+        <w:t>pendientes</w:t>
+      </w:r>
+      <w:r>
+        <w:rPr>
+          <w:rFonts w:ascii="Arial" w:hAnsi="Arial" w:cs="Arial"/>
+          <w:sz w:val="24"/>
+          <w:szCs w:val="24"/>
+        </w:rPr>
+        <w:t xml:space="preserve">, un vector de les </w:t>
+      </w:r>
+      <w:r>
+        <w:rPr>
+          <w:rFonts w:ascii="Arial" w:hAnsi="Arial" w:cs="Arial"/>
+          <w:sz w:val="24"/>
+          <w:szCs w:val="24"/>
+        </w:rPr>
+        <w:t>asignaciones</w:t>
+      </w:r>
+      <w:r>
+        <w:rPr>
+          <w:rFonts w:ascii="Arial" w:hAnsi="Arial" w:cs="Arial"/>
+          <w:sz w:val="24"/>
+          <w:szCs w:val="24"/>
+        </w:rPr>
+        <w:t xml:space="preserve"> </w:t>
+      </w:r>
+      <w:r>
+        <w:rPr>
+          <w:rFonts w:ascii="Arial" w:hAnsi="Arial" w:cs="Arial"/>
+          <w:sz w:val="24"/>
+          <w:szCs w:val="24"/>
+        </w:rPr>
+        <w:t>ya</w:t>
+      </w:r>
+      <w:r>
+        <w:rPr>
+          <w:rFonts w:ascii="Arial" w:hAnsi="Arial" w:cs="Arial"/>
+          <w:sz w:val="24"/>
+          <w:szCs w:val="24"/>
+        </w:rPr>
+        <w:t xml:space="preserve"> </w:t>
+      </w:r>
+      <w:r>
+        <w:rPr>
+          <w:rFonts w:ascii="Arial" w:hAnsi="Arial" w:cs="Arial"/>
+          <w:sz w:val="24"/>
+          <w:szCs w:val="24"/>
+        </w:rPr>
+        <w:t>realizadas</w:t>
+      </w:r>
+      <w:r>
+        <w:rPr>
+          <w:rFonts w:ascii="Arial" w:hAnsi="Arial" w:cs="Arial"/>
+          <w:sz w:val="24"/>
+          <w:szCs w:val="24"/>
+        </w:rPr>
+        <w:t xml:space="preserve"> y </w:t>
+      </w:r>
+      <w:r>
+        <w:rPr>
+          <w:rFonts w:ascii="Arial" w:hAnsi="Arial" w:cs="Arial"/>
+          <w:sz w:val="24"/>
+          <w:szCs w:val="24"/>
+        </w:rPr>
+        <w:t xml:space="preserve">el </w:t>
+      </w:r>
+      <w:r>
+        <w:rPr>
+          <w:rFonts w:ascii="Arial" w:hAnsi="Arial" w:cs="Arial"/>
+          <w:sz w:val="24"/>
+          <w:szCs w:val="24"/>
+        </w:rPr>
+        <w:t>coste</w:t>
+      </w:r>
+      <w:r>
+        <w:rPr>
+          <w:rFonts w:ascii="Arial" w:hAnsi="Arial" w:cs="Arial"/>
+          <w:sz w:val="24"/>
+          <w:szCs w:val="24"/>
+        </w:rPr>
+        <w:t xml:space="preserve"> de la</w:t>
+      </w:r>
+      <w:r>
+        <w:rPr>
+          <w:rFonts w:ascii="Arial" w:hAnsi="Arial" w:cs="Arial"/>
+          <w:sz w:val="24"/>
+          <w:szCs w:val="24"/>
+        </w:rPr>
+        <w:t xml:space="preserve"> </w:t>
+      </w:r>
+      <w:r>
+        <w:rPr>
+          <w:rFonts w:ascii="Arial" w:hAnsi="Arial" w:cs="Arial"/>
+          <w:sz w:val="24"/>
+          <w:szCs w:val="24"/>
+        </w:rPr>
+        <w:t>solución</w:t>
+      </w:r>
+      <w:r>
+        <w:rPr>
+          <w:rFonts w:ascii="Arial" w:hAnsi="Arial" w:cs="Arial"/>
+          <w:sz w:val="24"/>
+          <w:szCs w:val="24"/>
+        </w:rPr>
+        <w:t>.</w:t>
       </w:r>
     </w:p>
     <w:p>
@@ -434,7 +848,7 @@
           <w:sz w:val="24"/>
           <w:szCs w:val="24"/>
         </w:rPr>
-        <w:t xml:space="preserve">La </w:t>
+        <w:t xml:space="preserve">La clase </w:t>
       </w:r>
       <w:proofErr w:type="spellStart"/>
       <w:r>
@@ -443,7 +857,15 @@
           <w:sz w:val="24"/>
           <w:szCs w:val="24"/>
         </w:rPr>
-        <w:t>clase</w:t>
+        <w:t>N</w:t>
+      </w:r>
+      <w:r>
+        <w:rPr>
+          <w:rFonts w:ascii="Arial" w:hAnsi="Arial" w:cs="Arial"/>
+          <w:sz w:val="24"/>
+          <w:szCs w:val="24"/>
+        </w:rPr>
+        <w:t>odeComparador</w:t>
       </w:r>
       <w:proofErr w:type="spellEnd"/>
       <w:r>
@@ -452,7 +874,95 @@
           <w:sz w:val="24"/>
           <w:szCs w:val="24"/>
         </w:rPr>
-        <w:t xml:space="preserve"> </w:t>
+        <w:t xml:space="preserve">, es una clase </w:t>
+      </w:r>
+      <w:r>
+        <w:rPr>
+          <w:rFonts w:ascii="Arial" w:hAnsi="Arial" w:cs="Arial"/>
+          <w:sz w:val="24"/>
+          <w:szCs w:val="24"/>
+        </w:rPr>
+        <w:t>donde</w:t>
+      </w:r>
+      <w:r>
+        <w:rPr>
+          <w:rFonts w:ascii="Arial" w:hAnsi="Arial" w:cs="Arial"/>
+          <w:sz w:val="24"/>
+          <w:szCs w:val="24"/>
+        </w:rPr>
+        <w:t xml:space="preserve"> </w:t>
+      </w:r>
+      <w:r>
+        <w:rPr>
+          <w:rFonts w:ascii="Arial" w:hAnsi="Arial" w:cs="Arial"/>
+          <w:sz w:val="24"/>
+          <w:szCs w:val="24"/>
+        </w:rPr>
+        <w:t xml:space="preserve">esta </w:t>
+      </w:r>
+      <w:r>
+        <w:rPr>
+          <w:rFonts w:ascii="Arial" w:hAnsi="Arial" w:cs="Arial"/>
+          <w:sz w:val="24"/>
+          <w:szCs w:val="24"/>
+        </w:rPr>
+        <w:t xml:space="preserve"> </w:t>
+      </w:r>
+      <w:r>
+        <w:rPr>
+          <w:rFonts w:ascii="Arial" w:hAnsi="Arial" w:cs="Arial"/>
+          <w:sz w:val="24"/>
+          <w:szCs w:val="24"/>
+        </w:rPr>
+        <w:t>implementa</w:t>
+      </w:r>
+      <w:r>
+        <w:rPr>
+          <w:rFonts w:ascii="Arial" w:hAnsi="Arial" w:cs="Arial"/>
+          <w:sz w:val="24"/>
+          <w:szCs w:val="24"/>
+        </w:rPr>
+        <w:t xml:space="preserve"> un </w:t>
+      </w:r>
+      <w:r>
+        <w:rPr>
+          <w:rFonts w:ascii="Arial" w:hAnsi="Arial" w:cs="Arial"/>
+          <w:sz w:val="24"/>
+          <w:szCs w:val="24"/>
+        </w:rPr>
+        <w:t>método</w:t>
+      </w:r>
+      <w:r>
+        <w:rPr>
+          <w:rFonts w:ascii="Arial" w:hAnsi="Arial" w:cs="Arial"/>
+          <w:sz w:val="24"/>
+          <w:szCs w:val="24"/>
+        </w:rPr>
+        <w:t xml:space="preserve"> que ordena </w:t>
+      </w:r>
+      <w:r>
+        <w:rPr>
+          <w:rFonts w:ascii="Arial" w:hAnsi="Arial" w:cs="Arial"/>
+          <w:sz w:val="24"/>
+          <w:szCs w:val="24"/>
+        </w:rPr>
+        <w:t>los</w:t>
+      </w:r>
+      <w:r>
+        <w:rPr>
+          <w:rFonts w:ascii="Arial" w:hAnsi="Arial" w:cs="Arial"/>
+          <w:sz w:val="24"/>
+          <w:szCs w:val="24"/>
+        </w:rPr>
+        <w:t xml:space="preserve"> </w:t>
+      </w:r>
+      <w:r>
+        <w:rPr>
+          <w:rFonts w:ascii="Arial" w:hAnsi="Arial" w:cs="Arial"/>
+          <w:sz w:val="24"/>
+          <w:szCs w:val="24"/>
+        </w:rPr>
+        <w:t>“</w:t>
       </w:r>
       <w:proofErr w:type="spellStart"/>
       <w:r>
@@ -461,7 +971,23 @@
           <w:sz w:val="24"/>
           <w:szCs w:val="24"/>
         </w:rPr>
-        <w:t>nodeComparador</w:t>
+        <w:t>nod</w:t>
+      </w:r>
+      <w:r>
+        <w:rPr>
+          <w:rFonts w:ascii="Arial" w:hAnsi="Arial" w:cs="Arial"/>
+          <w:sz w:val="24"/>
+          <w:szCs w:val="24"/>
+        </w:rPr>
+        <w:t>e</w:t>
+      </w:r>
+      <w:r>
+        <w:rPr>
+          <w:rFonts w:ascii="Arial" w:hAnsi="Arial" w:cs="Arial"/>
+          <w:sz w:val="24"/>
+          <w:szCs w:val="24"/>
+        </w:rPr>
+        <w:t>s</w:t>
       </w:r>
       <w:proofErr w:type="spellEnd"/>
       <w:r>
@@ -470,7 +996,63 @@
           <w:sz w:val="24"/>
           <w:szCs w:val="24"/>
         </w:rPr>
-        <w:t xml:space="preserve">, es una </w:t>
+        <w:t>”</w:t>
+      </w:r>
+      <w:r>
+        <w:rPr>
+          <w:rFonts w:ascii="Arial" w:hAnsi="Arial" w:cs="Arial"/>
+          <w:sz w:val="24"/>
+          <w:szCs w:val="24"/>
+        </w:rPr>
+        <w:t xml:space="preserve"> </w:t>
+      </w:r>
+      <w:r>
+        <w:rPr>
+          <w:rFonts w:ascii="Arial" w:hAnsi="Arial" w:cs="Arial"/>
+          <w:sz w:val="24"/>
+          <w:szCs w:val="24"/>
+        </w:rPr>
+        <w:t>según</w:t>
+      </w:r>
+      <w:r>
+        <w:rPr>
+          <w:rFonts w:ascii="Arial" w:hAnsi="Arial" w:cs="Arial"/>
+          <w:sz w:val="24"/>
+          <w:szCs w:val="24"/>
+        </w:rPr>
+        <w:t xml:space="preserve"> </w:t>
+      </w:r>
+      <w:r>
+        <w:rPr>
+          <w:rFonts w:ascii="Arial" w:hAnsi="Arial" w:cs="Arial"/>
+          <w:sz w:val="24"/>
+          <w:szCs w:val="24"/>
+        </w:rPr>
+        <w:t>sus</w:t>
+      </w:r>
+      <w:r>
+        <w:rPr>
+          <w:rFonts w:ascii="Arial" w:hAnsi="Arial" w:cs="Arial"/>
+          <w:sz w:val="24"/>
+          <w:szCs w:val="24"/>
+        </w:rPr>
+        <w:t xml:space="preserve"> costos, de tal forma que </w:t>
+      </w:r>
+      <w:r>
+        <w:rPr>
+          <w:rFonts w:ascii="Arial" w:hAnsi="Arial" w:cs="Arial"/>
+          <w:sz w:val="24"/>
+          <w:szCs w:val="24"/>
+        </w:rPr>
+        <w:t xml:space="preserve">el </w:t>
+      </w:r>
+      <w:r>
+        <w:rPr>
+          <w:rFonts w:ascii="Arial" w:hAnsi="Arial" w:cs="Arial"/>
+          <w:sz w:val="24"/>
+          <w:szCs w:val="24"/>
+        </w:rPr>
+        <w:t>“</w:t>
       </w:r>
       <w:proofErr w:type="spellStart"/>
       <w:r>
@@ -479,7 +1061,7 @@
           <w:sz w:val="24"/>
           <w:szCs w:val="24"/>
         </w:rPr>
-        <w:t>clase</w:t>
+        <w:t>node</w:t>
       </w:r>
       <w:proofErr w:type="spellEnd"/>
       <w:r>
@@ -488,25 +1070,15 @@
           <w:sz w:val="24"/>
           <w:szCs w:val="24"/>
         </w:rPr>
-        <w:t xml:space="preserve"> on hi ha implementat un </w:t>
-      </w:r>
-      <w:proofErr w:type="spellStart"/>
-      <w:r>
-        <w:rPr>
-          <w:rFonts w:ascii="Arial" w:hAnsi="Arial" w:cs="Arial"/>
-          <w:sz w:val="24"/>
-          <w:szCs w:val="24"/>
-        </w:rPr>
-        <w:t>metode</w:t>
-      </w:r>
-      <w:proofErr w:type="spellEnd"/>
-      <w:r>
-        <w:rPr>
-          <w:rFonts w:ascii="Arial" w:hAnsi="Arial" w:cs="Arial"/>
-          <w:sz w:val="24"/>
-          <w:szCs w:val="24"/>
-        </w:rPr>
-        <w:t xml:space="preserve"> que ordena els nodes segons els seus costos, de tal forma que els que tenen menys cost estiguin al principi</w:t>
+        <w:t>”</w:t>
+      </w:r>
+      <w:r>
+        <w:rPr>
+          <w:rFonts w:ascii="Arial" w:hAnsi="Arial" w:cs="Arial"/>
+          <w:sz w:val="24"/>
+          <w:szCs w:val="24"/>
+        </w:rPr>
+        <w:t xml:space="preserve"> que tenga menor coste será el primero en la cola.</w:t>
       </w:r>
     </w:p>
     <w:p>
@@ -524,7 +1096,7 @@
           <w:sz w:val="24"/>
           <w:szCs w:val="24"/>
         </w:rPr>
-        <w:t xml:space="preserve">Y la </w:t>
+        <w:t xml:space="preserve">Y la clase </w:t>
       </w:r>
       <w:proofErr w:type="spellStart"/>
       <w:r>
@@ -533,7 +1105,15 @@
           <w:sz w:val="24"/>
           <w:szCs w:val="24"/>
         </w:rPr>
-        <w:t>clase</w:t>
+        <w:t>BranchB</w:t>
+      </w:r>
+      <w:r>
+        <w:rPr>
+          <w:rFonts w:ascii="Arial" w:hAnsi="Arial" w:cs="Arial"/>
+          <w:sz w:val="24"/>
+          <w:szCs w:val="24"/>
+        </w:rPr>
+        <w:t>ound</w:t>
       </w:r>
       <w:proofErr w:type="spellEnd"/>
       <w:r>
@@ -542,43 +1122,39 @@
           <w:sz w:val="24"/>
           <w:szCs w:val="24"/>
         </w:rPr>
-        <w:t xml:space="preserve"> </w:t>
-      </w:r>
-      <w:proofErr w:type="spellStart"/>
-      <w:r>
-        <w:rPr>
-          <w:rFonts w:ascii="Arial" w:hAnsi="Arial" w:cs="Arial"/>
-          <w:sz w:val="24"/>
-          <w:szCs w:val="24"/>
-        </w:rPr>
-        <w:t>BranchBound</w:t>
-      </w:r>
-      <w:proofErr w:type="spellEnd"/>
-      <w:r>
-        <w:rPr>
-          <w:rFonts w:ascii="Arial" w:hAnsi="Arial" w:cs="Arial"/>
-          <w:sz w:val="24"/>
-          <w:szCs w:val="24"/>
-        </w:rPr>
-        <w:t xml:space="preserve">, es la </w:t>
-      </w:r>
-      <w:proofErr w:type="spellStart"/>
-      <w:r>
-        <w:rPr>
-          <w:rFonts w:ascii="Arial" w:hAnsi="Arial" w:cs="Arial"/>
-          <w:sz w:val="24"/>
-          <w:szCs w:val="24"/>
-        </w:rPr>
-        <w:t>clase</w:t>
-      </w:r>
-      <w:proofErr w:type="spellEnd"/>
-      <w:r>
-        <w:rPr>
-          <w:rFonts w:ascii="Arial" w:hAnsi="Arial" w:cs="Arial"/>
-          <w:sz w:val="24"/>
-          <w:szCs w:val="24"/>
-        </w:rPr>
-        <w:t xml:space="preserve"> principal de l’algoritme, els seus atributs són:</w:t>
+        <w:t xml:space="preserve">, es la clase principal del </w:t>
+      </w:r>
+      <w:r>
+        <w:rPr>
+          <w:rFonts w:ascii="Arial" w:hAnsi="Arial" w:cs="Arial"/>
+          <w:sz w:val="24"/>
+          <w:szCs w:val="24"/>
+        </w:rPr>
+        <w:t>algoritmo</w:t>
+      </w:r>
+      <w:r>
+        <w:rPr>
+          <w:rFonts w:ascii="Arial" w:hAnsi="Arial" w:cs="Arial"/>
+          <w:sz w:val="24"/>
+          <w:szCs w:val="24"/>
+        </w:rPr>
+        <w:t xml:space="preserve">, </w:t>
+      </w:r>
+      <w:r>
+        <w:rPr>
+          <w:rFonts w:ascii="Arial" w:hAnsi="Arial" w:cs="Arial"/>
+          <w:sz w:val="24"/>
+          <w:szCs w:val="24"/>
+        </w:rPr>
+        <w:t>sus atributos son</w:t>
+      </w:r>
+      <w:r>
+        <w:rPr>
+          <w:rFonts w:ascii="Arial" w:hAnsi="Arial" w:cs="Arial"/>
+          <w:sz w:val="24"/>
+          <w:szCs w:val="24"/>
+        </w:rPr>
+        <w:t>:</w:t>
       </w:r>
     </w:p>
     <w:p>
@@ -601,8 +1177,76 @@
           <w:sz w:val="24"/>
           <w:szCs w:val="24"/>
         </w:rPr>
-        <w:t>Una cua de prioritat de nodes amb ordre ascendent</w:t>
-      </w:r>
+        <w:t>Una cola</w:t>
+      </w:r>
+      <w:r>
+        <w:rPr>
+          <w:rFonts w:ascii="Arial" w:hAnsi="Arial" w:cs="Arial"/>
+          <w:sz w:val="24"/>
+          <w:szCs w:val="24"/>
+        </w:rPr>
+        <w:t xml:space="preserve"> de </w:t>
+      </w:r>
+      <w:r>
+        <w:rPr>
+          <w:rFonts w:ascii="Arial" w:hAnsi="Arial" w:cs="Arial"/>
+          <w:sz w:val="24"/>
+          <w:szCs w:val="24"/>
+        </w:rPr>
+        <w:t>prioridad</w:t>
+      </w:r>
+      <w:r>
+        <w:rPr>
+          <w:rFonts w:ascii="Arial" w:hAnsi="Arial" w:cs="Arial"/>
+          <w:sz w:val="24"/>
+          <w:szCs w:val="24"/>
+        </w:rPr>
+        <w:t xml:space="preserve"> de </w:t>
+      </w:r>
+      <w:proofErr w:type="spellStart"/>
+      <w:r>
+        <w:rPr>
+          <w:rFonts w:ascii="Arial" w:hAnsi="Arial" w:cs="Arial"/>
+          <w:sz w:val="24"/>
+          <w:szCs w:val="24"/>
+        </w:rPr>
+        <w:t>N</w:t>
+      </w:r>
+      <w:r>
+        <w:rPr>
+          <w:rFonts w:ascii="Arial" w:hAnsi="Arial" w:cs="Arial"/>
+          <w:sz w:val="24"/>
+          <w:szCs w:val="24"/>
+        </w:rPr>
+        <w:t>odes</w:t>
+      </w:r>
+      <w:proofErr w:type="spellEnd"/>
+      <w:r>
+        <w:rPr>
+          <w:rFonts w:ascii="Arial" w:hAnsi="Arial" w:cs="Arial"/>
+          <w:sz w:val="24"/>
+          <w:szCs w:val="24"/>
+        </w:rPr>
+        <w:t xml:space="preserve"> </w:t>
+      </w:r>
+      <w:r>
+        <w:rPr>
+          <w:rFonts w:ascii="Arial" w:hAnsi="Arial" w:cs="Arial"/>
+          <w:sz w:val="24"/>
+          <w:szCs w:val="24"/>
+        </w:rPr>
+        <w:t xml:space="preserve">con la ordenación </w:t>
+      </w:r>
+      <w:proofErr w:type="spellStart"/>
+      <w:r>
+        <w:rPr>
+          <w:rFonts w:ascii="Arial" w:hAnsi="Arial" w:cs="Arial"/>
+          <w:sz w:val="24"/>
+          <w:szCs w:val="24"/>
+        </w:rPr>
+        <w:t>NodeComparador</w:t>
+      </w:r>
+      <w:proofErr w:type="spellEnd"/>
     </w:p>
     <w:p>
       <w:pPr>
@@ -626,6 +1270,14 @@
         </w:rPr>
         <w:t>La mida de la solució</w:t>
       </w:r>
+      <w:r>
+        <w:rPr>
+          <w:rFonts w:ascii="Arial" w:hAnsi="Arial" w:cs="Arial"/>
+          <w:sz w:val="24"/>
+          <w:szCs w:val="24"/>
+        </w:rPr>
+        <w:t>n</w:t>
+      </w:r>
     </w:p>
     <w:p>
       <w:pPr>
@@ -647,7 +1299,31 @@
           <w:sz w:val="24"/>
           <w:szCs w:val="24"/>
         </w:rPr>
-        <w:t>La matriu de estadístiques (o de flux)</w:t>
+        <w:t>La matriz de estadísticas</w:t>
+      </w:r>
+      <w:r>
+        <w:rPr>
+          <w:rFonts w:ascii="Arial" w:hAnsi="Arial" w:cs="Arial"/>
+          <w:sz w:val="24"/>
+          <w:szCs w:val="24"/>
+        </w:rPr>
+        <w:t xml:space="preserve"> (o de flu</w:t>
+      </w:r>
+      <w:r>
+        <w:rPr>
+          <w:rFonts w:ascii="Arial" w:hAnsi="Arial" w:cs="Arial"/>
+          <w:sz w:val="24"/>
+          <w:szCs w:val="24"/>
+        </w:rPr>
+        <w:t>jo</w:t>
+      </w:r>
+      <w:r>
+        <w:rPr>
+          <w:rFonts w:ascii="Arial" w:hAnsi="Arial" w:cs="Arial"/>
+          <w:sz w:val="24"/>
+          <w:szCs w:val="24"/>
+        </w:rPr>
+        <w:t>)</w:t>
       </w:r>
     </w:p>
     <w:p>
@@ -670,7 +1346,15 @@
           <w:sz w:val="24"/>
           <w:szCs w:val="24"/>
         </w:rPr>
-        <w:t xml:space="preserve">La matriu de distancies </w:t>
+        <w:t>La matriz de distancia</w:t>
+      </w:r>
+      <w:r>
+        <w:rPr>
+          <w:rFonts w:ascii="Arial" w:hAnsi="Arial" w:cs="Arial"/>
+          <w:sz w:val="24"/>
+          <w:szCs w:val="24"/>
+        </w:rPr>
+        <w:t xml:space="preserve">s </w:t>
       </w:r>
     </w:p>
     <w:p>
@@ -693,7 +1377,81 @@
           <w:sz w:val="24"/>
           <w:szCs w:val="24"/>
         </w:rPr>
-        <w:t>Un node amb la millor solució</w:t>
+        <w:t xml:space="preserve">Un </w:t>
+      </w:r>
+      <w:r>
+        <w:rPr>
+          <w:rFonts w:ascii="Arial" w:hAnsi="Arial" w:cs="Arial"/>
+          <w:sz w:val="24"/>
+          <w:szCs w:val="24"/>
+        </w:rPr>
+        <w:t>“</w:t>
+      </w:r>
+      <w:proofErr w:type="spellStart"/>
+      <w:r>
+        <w:rPr>
+          <w:rFonts w:ascii="Arial" w:hAnsi="Arial" w:cs="Arial"/>
+          <w:sz w:val="24"/>
+          <w:szCs w:val="24"/>
+        </w:rPr>
+        <w:t>node</w:t>
+      </w:r>
+      <w:proofErr w:type="spellEnd"/>
+      <w:r>
+        <w:rPr>
+          <w:rFonts w:ascii="Arial" w:hAnsi="Arial" w:cs="Arial"/>
+          <w:sz w:val="24"/>
+          <w:szCs w:val="24"/>
+        </w:rPr>
+        <w:t>”</w:t>
+      </w:r>
+      <w:r>
+        <w:rPr>
+          <w:rFonts w:ascii="Arial" w:hAnsi="Arial" w:cs="Arial"/>
+          <w:sz w:val="24"/>
+          <w:szCs w:val="24"/>
+        </w:rPr>
+        <w:t xml:space="preserve"> </w:t>
+      </w:r>
+      <w:r>
+        <w:rPr>
+          <w:rFonts w:ascii="Arial" w:hAnsi="Arial" w:cs="Arial"/>
+          <w:sz w:val="24"/>
+          <w:szCs w:val="24"/>
+        </w:rPr>
+        <w:t>con</w:t>
+      </w:r>
+      <w:r>
+        <w:rPr>
+          <w:rFonts w:ascii="Arial" w:hAnsi="Arial" w:cs="Arial"/>
+          <w:sz w:val="24"/>
+          <w:szCs w:val="24"/>
+        </w:rPr>
+        <w:t xml:space="preserve"> la</w:t>
+      </w:r>
+      <w:r>
+        <w:rPr>
+          <w:rFonts w:ascii="Arial" w:hAnsi="Arial" w:cs="Arial"/>
+          <w:sz w:val="24"/>
+          <w:szCs w:val="24"/>
+        </w:rPr>
+        <w:t xml:space="preserve"> mejor</w:t>
+      </w:r>
+      <w:r>
+        <w:rPr>
+          <w:rFonts w:ascii="Arial" w:hAnsi="Arial" w:cs="Arial"/>
+          <w:sz w:val="24"/>
+          <w:szCs w:val="24"/>
+        </w:rPr>
+        <w:t xml:space="preserve"> solució</w:t>
+      </w:r>
+      <w:r>
+        <w:rPr>
+          <w:rFonts w:ascii="Arial" w:hAnsi="Arial" w:cs="Arial"/>
+          <w:sz w:val="24"/>
+          <w:szCs w:val="24"/>
+        </w:rPr>
+        <w:t>n</w:t>
       </w:r>
     </w:p>
     <w:p>
@@ -716,7 +1474,15 @@
           <w:sz w:val="24"/>
           <w:szCs w:val="24"/>
         </w:rPr>
-        <w:t>El millor Cost</w:t>
+        <w:t xml:space="preserve">El </w:t>
+      </w:r>
+      <w:r>
+        <w:rPr>
+          <w:rFonts w:ascii="Arial" w:hAnsi="Arial" w:cs="Arial"/>
+          <w:sz w:val="24"/>
+          <w:szCs w:val="24"/>
+        </w:rPr>
+        <w:t>mejor coste</w:t>
       </w:r>
     </w:p>
     <w:p>
@@ -736,7 +1502,25 @@
           <w:szCs w:val="24"/>
           <w:u w:val="single"/>
         </w:rPr>
-        <w:t>Funcionament del algoritme</w:t>
+        <w:t>Funcionamiento</w:t>
+      </w:r>
+      <w:r>
+        <w:rPr>
+          <w:rFonts w:ascii="Arial" w:hAnsi="Arial" w:cs="Arial"/>
+          <w:sz w:val="24"/>
+          <w:szCs w:val="24"/>
+          <w:u w:val="single"/>
+        </w:rPr>
+        <w:t xml:space="preserve"> del </w:t>
+      </w:r>
+      <w:r>
+        <w:rPr>
+          <w:rFonts w:ascii="Arial" w:hAnsi="Arial" w:cs="Arial"/>
+          <w:sz w:val="24"/>
+          <w:szCs w:val="24"/>
+          <w:u w:val="single"/>
+        </w:rPr>
+        <w:t>algoritmo</w:t>
       </w:r>
     </w:p>
     <w:p>
@@ -755,7 +1539,23 @@
           <w:sz w:val="24"/>
           <w:szCs w:val="24"/>
         </w:rPr>
-        <w:t xml:space="preserve">Al inicialitzar un </w:t>
+        <w:t xml:space="preserve">Al </w:t>
+      </w:r>
+      <w:r>
+        <w:rPr>
+          <w:rFonts w:ascii="Arial" w:hAnsi="Arial" w:cs="Arial"/>
+          <w:sz w:val="24"/>
+          <w:szCs w:val="24"/>
+        </w:rPr>
+        <w:t>inicializar</w:t>
+      </w:r>
+      <w:r>
+        <w:rPr>
+          <w:rFonts w:ascii="Arial" w:hAnsi="Arial" w:cs="Arial"/>
+          <w:sz w:val="24"/>
+          <w:szCs w:val="24"/>
+        </w:rPr>
+        <w:t xml:space="preserve"> un </w:t>
       </w:r>
       <w:proofErr w:type="spellStart"/>
       <w:r>
@@ -773,63 +1573,427 @@
           <w:sz w:val="24"/>
           <w:szCs w:val="24"/>
         </w:rPr>
-        <w:t xml:space="preserve">, se li </w:t>
-      </w:r>
-      <w:r>
-        <w:rPr>
-          <w:rFonts w:ascii="Arial" w:hAnsi="Arial" w:cs="Arial"/>
-          <w:sz w:val="24"/>
-          <w:szCs w:val="24"/>
-        </w:rPr>
-        <w:t>passe</w:t>
-      </w:r>
-      <w:r>
-        <w:rPr>
-          <w:rFonts w:ascii="Arial" w:hAnsi="Arial" w:cs="Arial"/>
-          <w:sz w:val="24"/>
-          <w:szCs w:val="24"/>
-        </w:rPr>
-        <w:t>n les dues matrius, la de estadístiques i la de distanci</w:t>
-      </w:r>
-      <w:r>
-        <w:rPr>
-          <w:rFonts w:ascii="Arial" w:hAnsi="Arial" w:cs="Arial"/>
-          <w:sz w:val="24"/>
-          <w:szCs w:val="24"/>
-        </w:rPr>
-        <w:t xml:space="preserve">a, amb aquestes matrius s’inicialitzarà node que tindrà un vector buit de assignacions realitzades amb la mida de les matrius, un vector amb totes les assignacions pendents i un cost </w:t>
-      </w:r>
-      <w:r>
-        <w:rPr>
-          <w:rFonts w:ascii="Arial" w:hAnsi="Arial" w:cs="Arial"/>
-          <w:sz w:val="24"/>
-          <w:szCs w:val="24"/>
-        </w:rPr>
-        <w:t xml:space="preserve">= </w:t>
-      </w:r>
-      <w:r>
-        <w:rPr>
-          <w:rFonts w:ascii="Arial" w:hAnsi="Arial" w:cs="Arial"/>
-          <w:sz w:val="24"/>
-          <w:szCs w:val="24"/>
-        </w:rPr>
-        <w:t>0 i aquest node s’afegirà a la cua de prioritats.</w:t>
-      </w:r>
-      <w:r>
-        <w:rPr>
-          <w:rFonts w:ascii="Arial" w:hAnsi="Arial" w:cs="Arial"/>
-          <w:sz w:val="24"/>
-          <w:szCs w:val="24"/>
-        </w:rPr>
-        <w:t xml:space="preserve"> </w:t>
-      </w:r>
-      <w:r>
-        <w:rPr>
-          <w:rFonts w:ascii="Arial" w:hAnsi="Arial" w:cs="Arial"/>
-          <w:sz w:val="24"/>
-          <w:szCs w:val="24"/>
-        </w:rPr>
-        <w:t xml:space="preserve"> A continuació, s’executarà l’algoritme </w:t>
+        <w:t>, se l</w:t>
+      </w:r>
+      <w:r>
+        <w:rPr>
+          <w:rFonts w:ascii="Arial" w:hAnsi="Arial" w:cs="Arial"/>
+          <w:sz w:val="24"/>
+          <w:szCs w:val="24"/>
+        </w:rPr>
+        <w:t>e</w:t>
+      </w:r>
+      <w:r>
+        <w:rPr>
+          <w:rFonts w:ascii="Arial" w:hAnsi="Arial" w:cs="Arial"/>
+          <w:sz w:val="24"/>
+          <w:szCs w:val="24"/>
+        </w:rPr>
+        <w:t xml:space="preserve"> </w:t>
+      </w:r>
+      <w:r>
+        <w:rPr>
+          <w:rFonts w:ascii="Arial" w:hAnsi="Arial" w:cs="Arial"/>
+          <w:sz w:val="24"/>
+          <w:szCs w:val="24"/>
+        </w:rPr>
+        <w:t>pasa dos matrices</w:t>
+      </w:r>
+      <w:r>
+        <w:rPr>
+          <w:rFonts w:ascii="Arial" w:hAnsi="Arial" w:cs="Arial"/>
+          <w:sz w:val="24"/>
+          <w:szCs w:val="24"/>
+        </w:rPr>
+        <w:t xml:space="preserve">, la de </w:t>
+      </w:r>
+      <w:r>
+        <w:rPr>
+          <w:rFonts w:ascii="Arial" w:hAnsi="Arial" w:cs="Arial"/>
+          <w:sz w:val="24"/>
+          <w:szCs w:val="24"/>
+        </w:rPr>
+        <w:t>estadísticas  y</w:t>
+      </w:r>
+      <w:r>
+        <w:rPr>
+          <w:rFonts w:ascii="Arial" w:hAnsi="Arial" w:cs="Arial"/>
+          <w:sz w:val="24"/>
+          <w:szCs w:val="24"/>
+        </w:rPr>
+        <w:t xml:space="preserve"> la de distanci</w:t>
+      </w:r>
+      <w:r>
+        <w:rPr>
+          <w:rFonts w:ascii="Arial" w:hAnsi="Arial" w:cs="Arial"/>
+          <w:sz w:val="24"/>
+          <w:szCs w:val="24"/>
+        </w:rPr>
+        <w:t xml:space="preserve">a, </w:t>
+      </w:r>
+      <w:r>
+        <w:rPr>
+          <w:rFonts w:ascii="Arial" w:hAnsi="Arial" w:cs="Arial"/>
+          <w:sz w:val="24"/>
+          <w:szCs w:val="24"/>
+        </w:rPr>
+        <w:t>con estas matrices</w:t>
+      </w:r>
+      <w:r>
+        <w:rPr>
+          <w:rFonts w:ascii="Arial" w:hAnsi="Arial" w:cs="Arial"/>
+          <w:sz w:val="24"/>
+          <w:szCs w:val="24"/>
+        </w:rPr>
+        <w:t xml:space="preserve"> s</w:t>
+      </w:r>
+      <w:r>
+        <w:rPr>
+          <w:rFonts w:ascii="Arial" w:hAnsi="Arial" w:cs="Arial"/>
+          <w:sz w:val="24"/>
+          <w:szCs w:val="24"/>
+        </w:rPr>
+        <w:t xml:space="preserve">e </w:t>
+      </w:r>
+      <w:r>
+        <w:rPr>
+          <w:rFonts w:ascii="Arial" w:hAnsi="Arial" w:cs="Arial"/>
+          <w:sz w:val="24"/>
+          <w:szCs w:val="24"/>
+        </w:rPr>
+        <w:t>inicializará</w:t>
+      </w:r>
+      <w:r>
+        <w:rPr>
+          <w:rFonts w:ascii="Arial" w:hAnsi="Arial" w:cs="Arial"/>
+          <w:sz w:val="24"/>
+          <w:szCs w:val="24"/>
+        </w:rPr>
+        <w:t xml:space="preserve"> </w:t>
+      </w:r>
+      <w:r>
+        <w:rPr>
+          <w:rFonts w:ascii="Arial" w:hAnsi="Arial" w:cs="Arial"/>
+          <w:sz w:val="24"/>
+          <w:szCs w:val="24"/>
+        </w:rPr>
+        <w:t xml:space="preserve">un </w:t>
+      </w:r>
+      <w:r>
+        <w:rPr>
+          <w:rFonts w:ascii="Arial" w:hAnsi="Arial" w:cs="Arial"/>
+          <w:sz w:val="24"/>
+          <w:szCs w:val="24"/>
+        </w:rPr>
+        <w:t>“</w:t>
+      </w:r>
+      <w:proofErr w:type="spellStart"/>
+      <w:r>
+        <w:rPr>
+          <w:rFonts w:ascii="Arial" w:hAnsi="Arial" w:cs="Arial"/>
+          <w:sz w:val="24"/>
+          <w:szCs w:val="24"/>
+        </w:rPr>
+        <w:t>node</w:t>
+      </w:r>
+      <w:proofErr w:type="spellEnd"/>
+      <w:r>
+        <w:rPr>
+          <w:rFonts w:ascii="Arial" w:hAnsi="Arial" w:cs="Arial"/>
+          <w:sz w:val="24"/>
+          <w:szCs w:val="24"/>
+        </w:rPr>
+        <w:t>”</w:t>
+      </w:r>
+      <w:r>
+        <w:rPr>
+          <w:rFonts w:ascii="Arial" w:hAnsi="Arial" w:cs="Arial"/>
+          <w:sz w:val="24"/>
+          <w:szCs w:val="24"/>
+        </w:rPr>
+        <w:t xml:space="preserve"> que </w:t>
+      </w:r>
+      <w:r>
+        <w:rPr>
+          <w:rFonts w:ascii="Arial" w:hAnsi="Arial" w:cs="Arial"/>
+          <w:sz w:val="24"/>
+          <w:szCs w:val="24"/>
+        </w:rPr>
+        <w:t>tendrá</w:t>
+      </w:r>
+      <w:r>
+        <w:rPr>
+          <w:rFonts w:ascii="Arial" w:hAnsi="Arial" w:cs="Arial"/>
+          <w:sz w:val="24"/>
+          <w:szCs w:val="24"/>
+        </w:rPr>
+        <w:t xml:space="preserve"> un vector </w:t>
+      </w:r>
+      <w:r>
+        <w:rPr>
+          <w:rFonts w:ascii="Arial" w:hAnsi="Arial" w:cs="Arial"/>
+          <w:sz w:val="24"/>
+          <w:szCs w:val="24"/>
+        </w:rPr>
+        <w:t>vacío</w:t>
+      </w:r>
+      <w:r>
+        <w:rPr>
+          <w:rFonts w:ascii="Arial" w:hAnsi="Arial" w:cs="Arial"/>
+          <w:sz w:val="24"/>
+          <w:szCs w:val="24"/>
+        </w:rPr>
+        <w:t xml:space="preserve"> de </w:t>
+      </w:r>
+      <w:r>
+        <w:rPr>
+          <w:rFonts w:ascii="Arial" w:hAnsi="Arial" w:cs="Arial"/>
+          <w:sz w:val="24"/>
+          <w:szCs w:val="24"/>
+        </w:rPr>
+        <w:t>asignaciones</w:t>
+      </w:r>
+      <w:r>
+        <w:rPr>
+          <w:rFonts w:ascii="Arial" w:hAnsi="Arial" w:cs="Arial"/>
+          <w:sz w:val="24"/>
+          <w:szCs w:val="24"/>
+        </w:rPr>
+        <w:t xml:space="preserve"> </w:t>
+      </w:r>
+      <w:r>
+        <w:rPr>
+          <w:rFonts w:ascii="Arial" w:hAnsi="Arial" w:cs="Arial"/>
+          <w:sz w:val="24"/>
+          <w:szCs w:val="24"/>
+        </w:rPr>
+        <w:t>realizadas</w:t>
+      </w:r>
+      <w:r>
+        <w:rPr>
+          <w:rFonts w:ascii="Arial" w:hAnsi="Arial" w:cs="Arial"/>
+          <w:sz w:val="24"/>
+          <w:szCs w:val="24"/>
+        </w:rPr>
+        <w:t xml:space="preserve"> </w:t>
+      </w:r>
+      <w:r>
+        <w:rPr>
+          <w:rFonts w:ascii="Arial" w:hAnsi="Arial" w:cs="Arial"/>
+          <w:sz w:val="24"/>
+          <w:szCs w:val="24"/>
+        </w:rPr>
+        <w:t>con la mida de les matrices</w:t>
+      </w:r>
+      <w:r>
+        <w:rPr>
+          <w:rFonts w:ascii="Arial" w:hAnsi="Arial" w:cs="Arial"/>
+          <w:sz w:val="24"/>
+          <w:szCs w:val="24"/>
+        </w:rPr>
+        <w:t xml:space="preserve">, un vector </w:t>
+      </w:r>
+      <w:r>
+        <w:rPr>
+          <w:rFonts w:ascii="Arial" w:hAnsi="Arial" w:cs="Arial"/>
+          <w:sz w:val="24"/>
+          <w:szCs w:val="24"/>
+        </w:rPr>
+        <w:t>con todas la</w:t>
+      </w:r>
+      <w:r>
+        <w:rPr>
+          <w:rFonts w:ascii="Arial" w:hAnsi="Arial" w:cs="Arial"/>
+          <w:sz w:val="24"/>
+          <w:szCs w:val="24"/>
+        </w:rPr>
+        <w:t xml:space="preserve">s </w:t>
+      </w:r>
+      <w:r>
+        <w:rPr>
+          <w:rFonts w:ascii="Arial" w:hAnsi="Arial" w:cs="Arial"/>
+          <w:sz w:val="24"/>
+          <w:szCs w:val="24"/>
+        </w:rPr>
+        <w:t>asignaciones</w:t>
+      </w:r>
+      <w:r>
+        <w:rPr>
+          <w:rFonts w:ascii="Arial" w:hAnsi="Arial" w:cs="Arial"/>
+          <w:sz w:val="24"/>
+          <w:szCs w:val="24"/>
+        </w:rPr>
+        <w:t xml:space="preserve"> </w:t>
+      </w:r>
+      <w:r>
+        <w:rPr>
+          <w:rFonts w:ascii="Arial" w:hAnsi="Arial" w:cs="Arial"/>
+          <w:sz w:val="24"/>
+          <w:szCs w:val="24"/>
+        </w:rPr>
+        <w:t>pendientes y</w:t>
+      </w:r>
+      <w:r>
+        <w:rPr>
+          <w:rFonts w:ascii="Arial" w:hAnsi="Arial" w:cs="Arial"/>
+          <w:sz w:val="24"/>
+          <w:szCs w:val="24"/>
+        </w:rPr>
+        <w:t xml:space="preserve"> un cost</w:t>
+      </w:r>
+      <w:r>
+        <w:rPr>
+          <w:rFonts w:ascii="Arial" w:hAnsi="Arial" w:cs="Arial"/>
+          <w:sz w:val="24"/>
+          <w:szCs w:val="24"/>
+        </w:rPr>
+        <w:t>e</w:t>
+      </w:r>
+      <w:r>
+        <w:rPr>
+          <w:rFonts w:ascii="Arial" w:hAnsi="Arial" w:cs="Arial"/>
+          <w:sz w:val="24"/>
+          <w:szCs w:val="24"/>
+        </w:rPr>
+        <w:t xml:space="preserve"> </w:t>
+      </w:r>
+      <w:r>
+        <w:rPr>
+          <w:rFonts w:ascii="Arial" w:hAnsi="Arial" w:cs="Arial"/>
+          <w:sz w:val="24"/>
+          <w:szCs w:val="24"/>
+        </w:rPr>
+        <w:t xml:space="preserve">igual a </w:t>
+      </w:r>
+      <w:r>
+        <w:rPr>
+          <w:rFonts w:ascii="Arial" w:hAnsi="Arial" w:cs="Arial"/>
+          <w:sz w:val="24"/>
+          <w:szCs w:val="24"/>
+        </w:rPr>
+        <w:t xml:space="preserve"> </w:t>
+      </w:r>
+      <w:r>
+        <w:rPr>
+          <w:rFonts w:ascii="Arial" w:hAnsi="Arial" w:cs="Arial"/>
+          <w:sz w:val="24"/>
+          <w:szCs w:val="24"/>
+        </w:rPr>
+        <w:t xml:space="preserve">0.Este </w:t>
+      </w:r>
+      <w:r>
+        <w:rPr>
+          <w:rFonts w:ascii="Arial" w:hAnsi="Arial" w:cs="Arial"/>
+          <w:sz w:val="24"/>
+          <w:szCs w:val="24"/>
+        </w:rPr>
+        <w:t>“</w:t>
+      </w:r>
+      <w:proofErr w:type="spellStart"/>
+      <w:r>
+        <w:rPr>
+          <w:rFonts w:ascii="Arial" w:hAnsi="Arial" w:cs="Arial"/>
+          <w:sz w:val="24"/>
+          <w:szCs w:val="24"/>
+        </w:rPr>
+        <w:t>node</w:t>
+      </w:r>
+      <w:proofErr w:type="spellEnd"/>
+      <w:r>
+        <w:rPr>
+          <w:rFonts w:ascii="Arial" w:hAnsi="Arial" w:cs="Arial"/>
+          <w:sz w:val="24"/>
+          <w:szCs w:val="24"/>
+        </w:rPr>
+        <w:t>”</w:t>
+      </w:r>
+      <w:r>
+        <w:rPr>
+          <w:rFonts w:ascii="Arial" w:hAnsi="Arial" w:cs="Arial"/>
+          <w:sz w:val="24"/>
+          <w:szCs w:val="24"/>
+        </w:rPr>
+        <w:t xml:space="preserve"> se añadirá a la cola de prioridad</w:t>
+      </w:r>
+      <w:r>
+        <w:rPr>
+          <w:rFonts w:ascii="Arial" w:hAnsi="Arial" w:cs="Arial"/>
+          <w:sz w:val="24"/>
+          <w:szCs w:val="24"/>
+        </w:rPr>
+        <w:t>.</w:t>
+      </w:r>
+      <w:r>
+        <w:rPr>
+          <w:rFonts w:ascii="Arial" w:hAnsi="Arial" w:cs="Arial"/>
+          <w:sz w:val="24"/>
+          <w:szCs w:val="24"/>
+        </w:rPr>
+        <w:t xml:space="preserve">  A </w:t>
+      </w:r>
+      <w:r>
+        <w:rPr>
+          <w:rFonts w:ascii="Arial" w:hAnsi="Arial" w:cs="Arial"/>
+          <w:sz w:val="24"/>
+          <w:szCs w:val="24"/>
+        </w:rPr>
+        <w:t>continuación</w:t>
+      </w:r>
+      <w:r>
+        <w:rPr>
+          <w:rFonts w:ascii="Arial" w:hAnsi="Arial" w:cs="Arial"/>
+          <w:sz w:val="24"/>
+          <w:szCs w:val="24"/>
+        </w:rPr>
+        <w:t xml:space="preserve">, se </w:t>
+      </w:r>
+      <w:r>
+        <w:rPr>
+          <w:rFonts w:ascii="Arial" w:hAnsi="Arial" w:cs="Arial"/>
+          <w:sz w:val="24"/>
+          <w:szCs w:val="24"/>
+        </w:rPr>
+        <w:t>e</w:t>
+      </w:r>
+      <w:r>
+        <w:rPr>
+          <w:rFonts w:ascii="Arial" w:hAnsi="Arial" w:cs="Arial"/>
+          <w:sz w:val="24"/>
+          <w:szCs w:val="24"/>
+        </w:rPr>
+        <w:t>j</w:t>
+      </w:r>
+      <w:r>
+        <w:rPr>
+          <w:rFonts w:ascii="Arial" w:hAnsi="Arial" w:cs="Arial"/>
+          <w:sz w:val="24"/>
+          <w:szCs w:val="24"/>
+        </w:rPr>
+        <w:t>ecutará</w:t>
+      </w:r>
+      <w:r>
+        <w:rPr>
+          <w:rFonts w:ascii="Arial" w:hAnsi="Arial" w:cs="Arial"/>
+          <w:sz w:val="24"/>
+          <w:szCs w:val="24"/>
+        </w:rPr>
+        <w:t xml:space="preserve"> </w:t>
+      </w:r>
+      <w:r>
+        <w:rPr>
+          <w:rFonts w:ascii="Arial" w:hAnsi="Arial" w:cs="Arial"/>
+          <w:sz w:val="24"/>
+          <w:szCs w:val="24"/>
+        </w:rPr>
+        <w:t>algoritmo</w:t>
+      </w:r>
+      <w:r>
+        <w:rPr>
+          <w:rFonts w:ascii="Arial" w:hAnsi="Arial" w:cs="Arial"/>
+          <w:sz w:val="24"/>
+          <w:szCs w:val="24"/>
+        </w:rPr>
+        <w:t xml:space="preserve"> </w:t>
       </w:r>
       <w:proofErr w:type="spellStart"/>
       <w:r>
@@ -918,87 +2082,391 @@
           <w:sz w:val="24"/>
           <w:szCs w:val="24"/>
         </w:rPr>
-        <w:t>L</w:t>
-      </w:r>
-      <w:r>
-        <w:rPr>
-          <w:rFonts w:ascii="Arial" w:hAnsi="Arial" w:cs="Arial"/>
-          <w:sz w:val="24"/>
-          <w:szCs w:val="24"/>
-        </w:rPr>
-        <w:t xml:space="preserve">’algoritme </w:t>
-      </w:r>
-      <w:r>
-        <w:rPr>
-          <w:rFonts w:ascii="Arial" w:hAnsi="Arial" w:cs="Arial"/>
-          <w:sz w:val="24"/>
-          <w:szCs w:val="24"/>
-        </w:rPr>
-        <w:t xml:space="preserve">durant tres iteracions  </w:t>
-      </w:r>
-      <w:r>
-        <w:rPr>
-          <w:rFonts w:ascii="Arial" w:hAnsi="Arial" w:cs="Arial"/>
-          <w:sz w:val="24"/>
-          <w:szCs w:val="24"/>
-        </w:rPr>
-        <w:t xml:space="preserve">assignarà de forma aleatòria les assignacions i </w:t>
-      </w:r>
-      <w:r>
-        <w:rPr>
-          <w:rFonts w:ascii="Arial" w:hAnsi="Arial" w:cs="Arial"/>
-          <w:sz w:val="24"/>
-          <w:szCs w:val="24"/>
-        </w:rPr>
-        <w:t>desprès</w:t>
-      </w:r>
-      <w:r>
-        <w:rPr>
-          <w:rFonts w:ascii="Arial" w:hAnsi="Arial" w:cs="Arial"/>
-          <w:sz w:val="24"/>
-          <w:szCs w:val="24"/>
-        </w:rPr>
-        <w:t xml:space="preserve"> </w:t>
-      </w:r>
-      <w:r>
-        <w:rPr>
-          <w:rFonts w:ascii="Arial" w:hAnsi="Arial" w:cs="Arial"/>
-          <w:sz w:val="24"/>
-          <w:szCs w:val="24"/>
-        </w:rPr>
-        <w:t>calcularà</w:t>
-      </w:r>
-      <w:r>
-        <w:rPr>
-          <w:rFonts w:ascii="Arial" w:hAnsi="Arial" w:cs="Arial"/>
-          <w:sz w:val="24"/>
-          <w:szCs w:val="24"/>
-        </w:rPr>
-        <w:t xml:space="preserve"> el seu co</w:t>
-      </w:r>
-      <w:r>
-        <w:rPr>
-          <w:rFonts w:ascii="Arial" w:hAnsi="Arial" w:cs="Arial"/>
-          <w:sz w:val="24"/>
-          <w:szCs w:val="24"/>
-        </w:rPr>
-        <w:t xml:space="preserve">st, i si el cost de la solució aleatòria </w:t>
-      </w:r>
-      <w:r>
-        <w:rPr>
-          <w:rFonts w:ascii="Arial" w:hAnsi="Arial" w:cs="Arial"/>
-          <w:sz w:val="24"/>
-          <w:szCs w:val="24"/>
-        </w:rPr>
-        <w:t>és</w:t>
-      </w:r>
-      <w:r>
-        <w:rPr>
-          <w:rFonts w:ascii="Arial" w:hAnsi="Arial" w:cs="Arial"/>
-          <w:sz w:val="24"/>
-          <w:szCs w:val="24"/>
-        </w:rPr>
-        <w:t xml:space="preserve"> millor que el millor cost, el millor cost serà igual al cost de la solució aleatòria. Al sortir del </w:t>
+        <w:t xml:space="preserve">El </w:t>
+      </w:r>
+      <w:r>
+        <w:rPr>
+          <w:rFonts w:ascii="Arial" w:hAnsi="Arial" w:cs="Arial"/>
+          <w:sz w:val="24"/>
+          <w:szCs w:val="24"/>
+        </w:rPr>
+        <w:t>algoritmo</w:t>
+      </w:r>
+      <w:r>
+        <w:rPr>
+          <w:rFonts w:ascii="Arial" w:hAnsi="Arial" w:cs="Arial"/>
+          <w:sz w:val="24"/>
+          <w:szCs w:val="24"/>
+        </w:rPr>
+        <w:t xml:space="preserve"> </w:t>
+      </w:r>
+      <w:r>
+        <w:rPr>
+          <w:rFonts w:ascii="Arial" w:hAnsi="Arial" w:cs="Arial"/>
+          <w:sz w:val="24"/>
+          <w:szCs w:val="24"/>
+        </w:rPr>
+        <w:t>durante</w:t>
+      </w:r>
+      <w:r>
+        <w:rPr>
+          <w:rFonts w:ascii="Arial" w:hAnsi="Arial" w:cs="Arial"/>
+          <w:sz w:val="24"/>
+          <w:szCs w:val="24"/>
+        </w:rPr>
+        <w:t xml:space="preserve"> tres </w:t>
+      </w:r>
+      <w:r>
+        <w:rPr>
+          <w:rFonts w:ascii="Arial" w:hAnsi="Arial" w:cs="Arial"/>
+          <w:sz w:val="24"/>
+          <w:szCs w:val="24"/>
+        </w:rPr>
+        <w:t>iteraciones</w:t>
+      </w:r>
+      <w:r>
+        <w:rPr>
+          <w:rFonts w:ascii="Arial" w:hAnsi="Arial" w:cs="Arial"/>
+          <w:sz w:val="24"/>
+          <w:szCs w:val="24"/>
+        </w:rPr>
+        <w:t xml:space="preserve">  </w:t>
+      </w:r>
+      <w:r>
+        <w:rPr>
+          <w:rFonts w:ascii="Arial" w:hAnsi="Arial" w:cs="Arial"/>
+          <w:sz w:val="24"/>
+          <w:szCs w:val="24"/>
+        </w:rPr>
+        <w:t>asignará</w:t>
+      </w:r>
+      <w:r>
+        <w:rPr>
+          <w:rFonts w:ascii="Arial" w:hAnsi="Arial" w:cs="Arial"/>
+          <w:sz w:val="24"/>
+          <w:szCs w:val="24"/>
+        </w:rPr>
+        <w:t xml:space="preserve"> de forma </w:t>
+      </w:r>
+      <w:r>
+        <w:rPr>
+          <w:rFonts w:ascii="Arial" w:hAnsi="Arial" w:cs="Arial"/>
+          <w:sz w:val="24"/>
+          <w:szCs w:val="24"/>
+        </w:rPr>
+        <w:t>aleatoria</w:t>
+      </w:r>
+      <w:r>
+        <w:rPr>
+          <w:rFonts w:ascii="Arial" w:hAnsi="Arial" w:cs="Arial"/>
+          <w:sz w:val="24"/>
+          <w:szCs w:val="24"/>
+        </w:rPr>
+        <w:t xml:space="preserve"> la</w:t>
+      </w:r>
+      <w:r>
+        <w:rPr>
+          <w:rFonts w:ascii="Arial" w:hAnsi="Arial" w:cs="Arial"/>
+          <w:sz w:val="24"/>
+          <w:szCs w:val="24"/>
+        </w:rPr>
+        <w:t xml:space="preserve">s </w:t>
+      </w:r>
+      <w:r>
+        <w:rPr>
+          <w:rFonts w:ascii="Arial" w:hAnsi="Arial" w:cs="Arial"/>
+          <w:sz w:val="24"/>
+          <w:szCs w:val="24"/>
+        </w:rPr>
+        <w:t>asignaciones</w:t>
+      </w:r>
+      <w:r>
+        <w:rPr>
+          <w:rFonts w:ascii="Arial" w:hAnsi="Arial" w:cs="Arial"/>
+          <w:sz w:val="24"/>
+          <w:szCs w:val="24"/>
+        </w:rPr>
+        <w:t xml:space="preserve"> y</w:t>
+      </w:r>
+      <w:r>
+        <w:rPr>
+          <w:rFonts w:ascii="Arial" w:hAnsi="Arial" w:cs="Arial"/>
+          <w:sz w:val="24"/>
+          <w:szCs w:val="24"/>
+        </w:rPr>
+        <w:t xml:space="preserve"> </w:t>
+      </w:r>
+      <w:r>
+        <w:rPr>
+          <w:rFonts w:ascii="Arial" w:hAnsi="Arial" w:cs="Arial"/>
+          <w:sz w:val="24"/>
+          <w:szCs w:val="24"/>
+        </w:rPr>
+        <w:t>después</w:t>
+      </w:r>
+      <w:r>
+        <w:rPr>
+          <w:rFonts w:ascii="Arial" w:hAnsi="Arial" w:cs="Arial"/>
+          <w:sz w:val="24"/>
+          <w:szCs w:val="24"/>
+        </w:rPr>
+        <w:t xml:space="preserve"> </w:t>
+      </w:r>
+      <w:r>
+        <w:rPr>
+          <w:rFonts w:ascii="Arial" w:hAnsi="Arial" w:cs="Arial"/>
+          <w:sz w:val="24"/>
+          <w:szCs w:val="24"/>
+        </w:rPr>
+        <w:t>calculará</w:t>
+      </w:r>
+      <w:r>
+        <w:rPr>
+          <w:rFonts w:ascii="Arial" w:hAnsi="Arial" w:cs="Arial"/>
+          <w:sz w:val="24"/>
+          <w:szCs w:val="24"/>
+        </w:rPr>
+        <w:t xml:space="preserve"> </w:t>
+      </w:r>
+      <w:r>
+        <w:rPr>
+          <w:rFonts w:ascii="Arial" w:hAnsi="Arial" w:cs="Arial"/>
+          <w:sz w:val="24"/>
+          <w:szCs w:val="24"/>
+        </w:rPr>
+        <w:t>su</w:t>
+      </w:r>
+      <w:r>
+        <w:rPr>
+          <w:rFonts w:ascii="Arial" w:hAnsi="Arial" w:cs="Arial"/>
+          <w:sz w:val="24"/>
+          <w:szCs w:val="24"/>
+        </w:rPr>
+        <w:t xml:space="preserve"> </w:t>
+      </w:r>
+      <w:r>
+        <w:rPr>
+          <w:rFonts w:ascii="Arial" w:hAnsi="Arial" w:cs="Arial"/>
+          <w:sz w:val="24"/>
+          <w:szCs w:val="24"/>
+        </w:rPr>
+        <w:t>coste, y</w:t>
+      </w:r>
+      <w:r>
+        <w:rPr>
+          <w:rFonts w:ascii="Arial" w:hAnsi="Arial" w:cs="Arial"/>
+          <w:sz w:val="24"/>
+          <w:szCs w:val="24"/>
+        </w:rPr>
+        <w:t xml:space="preserve"> si el </w:t>
+      </w:r>
+      <w:r>
+        <w:rPr>
+          <w:rFonts w:ascii="Arial" w:hAnsi="Arial" w:cs="Arial"/>
+          <w:sz w:val="24"/>
+          <w:szCs w:val="24"/>
+        </w:rPr>
+        <w:t>coste</w:t>
+      </w:r>
+      <w:r>
+        <w:rPr>
+          <w:rFonts w:ascii="Arial" w:hAnsi="Arial" w:cs="Arial"/>
+          <w:sz w:val="24"/>
+          <w:szCs w:val="24"/>
+        </w:rPr>
+        <w:t xml:space="preserve"> de la </w:t>
+      </w:r>
+      <w:r>
+        <w:rPr>
+          <w:rFonts w:ascii="Arial" w:hAnsi="Arial" w:cs="Arial"/>
+          <w:sz w:val="24"/>
+          <w:szCs w:val="24"/>
+        </w:rPr>
+        <w:t>solución</w:t>
+      </w:r>
+      <w:r>
+        <w:rPr>
+          <w:rFonts w:ascii="Arial" w:hAnsi="Arial" w:cs="Arial"/>
+          <w:sz w:val="24"/>
+          <w:szCs w:val="24"/>
+        </w:rPr>
+        <w:t xml:space="preserve"> </w:t>
+      </w:r>
+      <w:r>
+        <w:rPr>
+          <w:rFonts w:ascii="Arial" w:hAnsi="Arial" w:cs="Arial"/>
+          <w:sz w:val="24"/>
+          <w:szCs w:val="24"/>
+        </w:rPr>
+        <w:t>aleatoria</w:t>
+      </w:r>
+      <w:r>
+        <w:rPr>
+          <w:rFonts w:ascii="Arial" w:hAnsi="Arial" w:cs="Arial"/>
+          <w:sz w:val="24"/>
+          <w:szCs w:val="24"/>
+        </w:rPr>
+        <w:t xml:space="preserve"> </w:t>
+      </w:r>
+      <w:r>
+        <w:rPr>
+          <w:rFonts w:ascii="Arial" w:hAnsi="Arial" w:cs="Arial"/>
+          <w:sz w:val="24"/>
+          <w:szCs w:val="24"/>
+        </w:rPr>
+        <w:t>es</w:t>
+      </w:r>
+      <w:r>
+        <w:rPr>
+          <w:rFonts w:ascii="Arial" w:hAnsi="Arial" w:cs="Arial"/>
+          <w:sz w:val="24"/>
+          <w:szCs w:val="24"/>
+        </w:rPr>
+        <w:t xml:space="preserve"> m</w:t>
+      </w:r>
+      <w:r>
+        <w:rPr>
+          <w:rFonts w:ascii="Arial" w:hAnsi="Arial" w:cs="Arial"/>
+          <w:sz w:val="24"/>
+          <w:szCs w:val="24"/>
+        </w:rPr>
+        <w:t>ejo</w:t>
+      </w:r>
+      <w:r>
+        <w:rPr>
+          <w:rFonts w:ascii="Arial" w:hAnsi="Arial" w:cs="Arial"/>
+          <w:sz w:val="24"/>
+          <w:szCs w:val="24"/>
+        </w:rPr>
+        <w:t>r que el m</w:t>
+      </w:r>
+      <w:r>
+        <w:rPr>
+          <w:rFonts w:ascii="Arial" w:hAnsi="Arial" w:cs="Arial"/>
+          <w:sz w:val="24"/>
+          <w:szCs w:val="24"/>
+        </w:rPr>
+        <w:t>ejo</w:t>
+      </w:r>
+      <w:r>
+        <w:rPr>
+          <w:rFonts w:ascii="Arial" w:hAnsi="Arial" w:cs="Arial"/>
+          <w:sz w:val="24"/>
+          <w:szCs w:val="24"/>
+        </w:rPr>
+        <w:t>r cost</w:t>
+      </w:r>
+      <w:r>
+        <w:rPr>
+          <w:rFonts w:ascii="Arial" w:hAnsi="Arial" w:cs="Arial"/>
+          <w:sz w:val="24"/>
+          <w:szCs w:val="24"/>
+        </w:rPr>
+        <w:t>e</w:t>
+      </w:r>
+      <w:r>
+        <w:rPr>
+          <w:rFonts w:ascii="Arial" w:hAnsi="Arial" w:cs="Arial"/>
+          <w:sz w:val="24"/>
+          <w:szCs w:val="24"/>
+        </w:rPr>
+        <w:t>, el m</w:t>
+      </w:r>
+      <w:r>
+        <w:rPr>
+          <w:rFonts w:ascii="Arial" w:hAnsi="Arial" w:cs="Arial"/>
+          <w:sz w:val="24"/>
+          <w:szCs w:val="24"/>
+        </w:rPr>
+        <w:t>ejo</w:t>
+      </w:r>
+      <w:r>
+        <w:rPr>
+          <w:rFonts w:ascii="Arial" w:hAnsi="Arial" w:cs="Arial"/>
+          <w:sz w:val="24"/>
+          <w:szCs w:val="24"/>
+        </w:rPr>
+        <w:t>r cost</w:t>
+      </w:r>
+      <w:r>
+        <w:rPr>
+          <w:rFonts w:ascii="Arial" w:hAnsi="Arial" w:cs="Arial"/>
+          <w:sz w:val="24"/>
+          <w:szCs w:val="24"/>
+        </w:rPr>
+        <w:t>e</w:t>
+      </w:r>
+      <w:r>
+        <w:rPr>
+          <w:rFonts w:ascii="Arial" w:hAnsi="Arial" w:cs="Arial"/>
+          <w:sz w:val="24"/>
+          <w:szCs w:val="24"/>
+        </w:rPr>
+        <w:t xml:space="preserve"> </w:t>
+      </w:r>
+      <w:r>
+        <w:rPr>
+          <w:rFonts w:ascii="Arial" w:hAnsi="Arial" w:cs="Arial"/>
+          <w:sz w:val="24"/>
+          <w:szCs w:val="24"/>
+        </w:rPr>
+        <w:t>será</w:t>
+      </w:r>
+      <w:r>
+        <w:rPr>
+          <w:rFonts w:ascii="Arial" w:hAnsi="Arial" w:cs="Arial"/>
+          <w:sz w:val="24"/>
+          <w:szCs w:val="24"/>
+        </w:rPr>
+        <w:t xml:space="preserve"> igual al </w:t>
+      </w:r>
+      <w:r>
+        <w:rPr>
+          <w:rFonts w:ascii="Arial" w:hAnsi="Arial" w:cs="Arial"/>
+          <w:sz w:val="24"/>
+          <w:szCs w:val="24"/>
+        </w:rPr>
+        <w:t>coste</w:t>
+      </w:r>
+      <w:r>
+        <w:rPr>
+          <w:rFonts w:ascii="Arial" w:hAnsi="Arial" w:cs="Arial"/>
+          <w:sz w:val="24"/>
+          <w:szCs w:val="24"/>
+        </w:rPr>
+        <w:t xml:space="preserve"> de la </w:t>
+      </w:r>
+      <w:r>
+        <w:rPr>
+          <w:rFonts w:ascii="Arial" w:hAnsi="Arial" w:cs="Arial"/>
+          <w:sz w:val="24"/>
+          <w:szCs w:val="24"/>
+        </w:rPr>
+        <w:t>solución</w:t>
+      </w:r>
+      <w:r>
+        <w:rPr>
+          <w:rFonts w:ascii="Arial" w:hAnsi="Arial" w:cs="Arial"/>
+          <w:sz w:val="24"/>
+          <w:szCs w:val="24"/>
+        </w:rPr>
+        <w:t xml:space="preserve"> </w:t>
+      </w:r>
+      <w:r>
+        <w:rPr>
+          <w:rFonts w:ascii="Arial" w:hAnsi="Arial" w:cs="Arial"/>
+          <w:sz w:val="24"/>
+          <w:szCs w:val="24"/>
+        </w:rPr>
+        <w:t>aleatoria</w:t>
+      </w:r>
+      <w:r>
+        <w:rPr>
+          <w:rFonts w:ascii="Arial" w:hAnsi="Arial" w:cs="Arial"/>
+          <w:sz w:val="24"/>
+          <w:szCs w:val="24"/>
+        </w:rPr>
+        <w:t xml:space="preserve">. Al </w:t>
       </w:r>
       <w:proofErr w:type="spellStart"/>
       <w:r>
@@ -1007,6 +2475,40 @@
           <w:sz w:val="24"/>
           <w:szCs w:val="24"/>
         </w:rPr>
+        <w:t>s</w:t>
+      </w:r>
+      <w:r>
+        <w:rPr>
+          <w:rFonts w:ascii="Arial" w:hAnsi="Arial" w:cs="Arial"/>
+          <w:sz w:val="24"/>
+          <w:szCs w:val="24"/>
+        </w:rPr>
+        <w:t>alir</w:t>
+      </w:r>
+      <w:proofErr w:type="spellEnd"/>
+      <w:r>
+        <w:rPr>
+          <w:rFonts w:ascii="Arial" w:hAnsi="Arial" w:cs="Arial"/>
+          <w:sz w:val="24"/>
+          <w:szCs w:val="24"/>
+        </w:rPr>
+        <w:t xml:space="preserve"> </w:t>
+      </w:r>
+      <w:r>
+        <w:rPr>
+          <w:rFonts w:ascii="Arial" w:hAnsi="Arial" w:cs="Arial"/>
+          <w:sz w:val="24"/>
+          <w:szCs w:val="24"/>
+        </w:rPr>
+        <w:t xml:space="preserve">del </w:t>
+      </w:r>
+      <w:proofErr w:type="spellStart"/>
+      <w:r>
+        <w:rPr>
+          <w:rFonts w:ascii="Arial" w:hAnsi="Arial" w:cs="Arial"/>
+          <w:sz w:val="24"/>
+          <w:szCs w:val="24"/>
+        </w:rPr>
         <w:t>greedy</w:t>
       </w:r>
       <w:proofErr w:type="spellEnd"/>
@@ -1016,7 +2518,111 @@
           <w:sz w:val="24"/>
           <w:szCs w:val="24"/>
         </w:rPr>
-        <w:t xml:space="preserve"> tindrem una bona cota per tal de poder “podar” les rames que ja siguin un cost pitjor que el del </w:t>
+        <w:t xml:space="preserve"> </w:t>
+      </w:r>
+      <w:r>
+        <w:rPr>
+          <w:rFonts w:ascii="Arial" w:hAnsi="Arial" w:cs="Arial"/>
+          <w:sz w:val="24"/>
+          <w:szCs w:val="24"/>
+        </w:rPr>
+        <w:t>tendremos</w:t>
+      </w:r>
+      <w:r>
+        <w:rPr>
+          <w:rFonts w:ascii="Arial" w:hAnsi="Arial" w:cs="Arial"/>
+          <w:sz w:val="24"/>
+          <w:szCs w:val="24"/>
+        </w:rPr>
+        <w:t xml:space="preserve"> una </w:t>
+      </w:r>
+      <w:r>
+        <w:rPr>
+          <w:rFonts w:ascii="Arial" w:hAnsi="Arial" w:cs="Arial"/>
+          <w:sz w:val="24"/>
+          <w:szCs w:val="24"/>
+        </w:rPr>
+        <w:t>muy bue</w:t>
+      </w:r>
+      <w:r>
+        <w:rPr>
+          <w:rFonts w:ascii="Arial" w:hAnsi="Arial" w:cs="Arial"/>
+          <w:sz w:val="24"/>
+          <w:szCs w:val="24"/>
+        </w:rPr>
+        <w:t xml:space="preserve">na </w:t>
+      </w:r>
+      <w:r>
+        <w:rPr>
+          <w:rFonts w:ascii="Arial" w:hAnsi="Arial" w:cs="Arial"/>
+          <w:sz w:val="24"/>
+          <w:szCs w:val="24"/>
+        </w:rPr>
+        <w:t>cota para poder “podar” la</w:t>
+      </w:r>
+      <w:r>
+        <w:rPr>
+          <w:rFonts w:ascii="Arial" w:hAnsi="Arial" w:cs="Arial"/>
+          <w:sz w:val="24"/>
+          <w:szCs w:val="24"/>
+        </w:rPr>
+        <w:t xml:space="preserve">s </w:t>
+      </w:r>
+      <w:r>
+        <w:rPr>
+          <w:rFonts w:ascii="Arial" w:hAnsi="Arial" w:cs="Arial"/>
+          <w:sz w:val="24"/>
+          <w:szCs w:val="24"/>
+        </w:rPr>
+        <w:t>ramas</w:t>
+      </w:r>
+      <w:r>
+        <w:rPr>
+          <w:rFonts w:ascii="Arial" w:hAnsi="Arial" w:cs="Arial"/>
+          <w:sz w:val="24"/>
+          <w:szCs w:val="24"/>
+        </w:rPr>
+        <w:t xml:space="preserve"> que ya tenga</w:t>
+      </w:r>
+      <w:r>
+        <w:rPr>
+          <w:rFonts w:ascii="Arial" w:hAnsi="Arial" w:cs="Arial"/>
+          <w:sz w:val="24"/>
+          <w:szCs w:val="24"/>
+        </w:rPr>
+        <w:t xml:space="preserve">n un </w:t>
+      </w:r>
+      <w:r>
+        <w:rPr>
+          <w:rFonts w:ascii="Arial" w:hAnsi="Arial" w:cs="Arial"/>
+          <w:sz w:val="24"/>
+          <w:szCs w:val="24"/>
+        </w:rPr>
+        <w:t>coste</w:t>
+      </w:r>
+      <w:r>
+        <w:rPr>
+          <w:rFonts w:ascii="Arial" w:hAnsi="Arial" w:cs="Arial"/>
+          <w:sz w:val="24"/>
+          <w:szCs w:val="24"/>
+        </w:rPr>
+        <w:t xml:space="preserve"> </w:t>
+      </w:r>
+      <w:r>
+        <w:rPr>
+          <w:rFonts w:ascii="Arial" w:hAnsi="Arial" w:cs="Arial"/>
+          <w:sz w:val="24"/>
+          <w:szCs w:val="24"/>
+        </w:rPr>
+        <w:t>peor al</w:t>
+      </w:r>
+      <w:r>
+        <w:rPr>
+          <w:rFonts w:ascii="Arial" w:hAnsi="Arial" w:cs="Arial"/>
+          <w:sz w:val="24"/>
+          <w:szCs w:val="24"/>
+        </w:rPr>
+        <w:t xml:space="preserve"> del </w:t>
       </w:r>
       <w:proofErr w:type="spellStart"/>
       <w:r>
@@ -1054,7 +2660,52 @@
           <w:szCs w:val="24"/>
           <w:u w:val="single"/>
         </w:rPr>
-        <w:t xml:space="preserve">Cos principal del algoritme ( mètode </w:t>
+        <w:t>Cuerpo</w:t>
+      </w:r>
+      <w:r>
+        <w:rPr>
+          <w:rFonts w:ascii="Arial" w:hAnsi="Arial" w:cs="Arial"/>
+          <w:sz w:val="24"/>
+          <w:szCs w:val="24"/>
+          <w:u w:val="single"/>
+        </w:rPr>
+        <w:t xml:space="preserve"> principal del </w:t>
+      </w:r>
+      <w:r>
+        <w:rPr>
+          <w:rFonts w:ascii="Arial" w:hAnsi="Arial" w:cs="Arial"/>
+          <w:sz w:val="24"/>
+          <w:szCs w:val="24"/>
+          <w:u w:val="single"/>
+        </w:rPr>
+        <w:t>algoritmo</w:t>
+      </w:r>
+      <w:r>
+        <w:rPr>
+          <w:rFonts w:ascii="Arial" w:hAnsi="Arial" w:cs="Arial"/>
+          <w:sz w:val="24"/>
+          <w:szCs w:val="24"/>
+          <w:u w:val="single"/>
+        </w:rPr>
+        <w:t xml:space="preserve"> </w:t>
+      </w:r>
+      <w:r>
+        <w:rPr>
+          <w:rFonts w:ascii="Arial" w:hAnsi="Arial" w:cs="Arial"/>
+          <w:sz w:val="24"/>
+          <w:szCs w:val="24"/>
+          <w:u w:val="single"/>
+        </w:rPr>
+        <w:t>(método</w:t>
+      </w:r>
+      <w:r>
+        <w:rPr>
+          <w:rFonts w:ascii="Arial" w:hAnsi="Arial" w:cs="Arial"/>
+          <w:sz w:val="24"/>
+          <w:szCs w:val="24"/>
+          <w:u w:val="single"/>
+        </w:rPr>
+        <w:t xml:space="preserve"> </w:t>
       </w:r>
       <w:proofErr w:type="spellStart"/>
       <w:r>
@@ -1074,8 +2725,19 @@
           <w:szCs w:val="24"/>
           <w:u w:val="single"/>
         </w:rPr>
-        <w:t xml:space="preserve"> () )</w:t>
-      </w:r>
+        <w:t xml:space="preserve"> (</w:t>
+      </w:r>
+      <w:proofErr w:type="gramStart"/>
+      <w:r>
+        <w:rPr>
+          <w:rFonts w:ascii="Arial" w:hAnsi="Arial" w:cs="Arial"/>
+          <w:sz w:val="24"/>
+          <w:szCs w:val="24"/>
+          <w:u w:val="single"/>
+        </w:rPr>
+        <w:t>) )</w:t>
+      </w:r>
+      <w:proofErr w:type="gramEnd"/>
     </w:p>
     <w:p>
       <w:pPr>
@@ -1092,7 +2754,103 @@
           <w:sz w:val="24"/>
           <w:szCs w:val="24"/>
         </w:rPr>
-        <w:t>Aquest es el mètode que realitza la principal tasca de l’algoritme i donarà la solució del problema.</w:t>
+        <w:t xml:space="preserve">Este </w:t>
+      </w:r>
+      <w:r>
+        <w:rPr>
+          <w:rFonts w:ascii="Arial" w:hAnsi="Arial" w:cs="Arial"/>
+          <w:sz w:val="24"/>
+          <w:szCs w:val="24"/>
+        </w:rPr>
+        <w:t>método</w:t>
+      </w:r>
+      <w:r>
+        <w:rPr>
+          <w:rFonts w:ascii="Arial" w:hAnsi="Arial" w:cs="Arial"/>
+          <w:sz w:val="24"/>
+          <w:szCs w:val="24"/>
+        </w:rPr>
+        <w:t xml:space="preserve"> </w:t>
+      </w:r>
+      <w:r>
+        <w:rPr>
+          <w:rFonts w:ascii="Arial" w:hAnsi="Arial" w:cs="Arial"/>
+          <w:sz w:val="24"/>
+          <w:szCs w:val="24"/>
+        </w:rPr>
+        <w:t>realiza</w:t>
+      </w:r>
+      <w:r>
+        <w:rPr>
+          <w:rFonts w:ascii="Arial" w:hAnsi="Arial" w:cs="Arial"/>
+          <w:sz w:val="24"/>
+          <w:szCs w:val="24"/>
+        </w:rPr>
+        <w:t xml:space="preserve"> la principal </w:t>
+      </w:r>
+      <w:r>
+        <w:rPr>
+          <w:rFonts w:ascii="Arial" w:hAnsi="Arial" w:cs="Arial"/>
+          <w:sz w:val="24"/>
+          <w:szCs w:val="24"/>
+        </w:rPr>
+        <w:t xml:space="preserve">tarea del </w:t>
+      </w:r>
+      <w:r>
+        <w:rPr>
+          <w:rFonts w:ascii="Arial" w:hAnsi="Arial" w:cs="Arial"/>
+          <w:sz w:val="24"/>
+          <w:szCs w:val="24"/>
+        </w:rPr>
+        <w:t>algoritmo</w:t>
+      </w:r>
+      <w:r>
+        <w:rPr>
+          <w:rFonts w:ascii="Arial" w:hAnsi="Arial" w:cs="Arial"/>
+          <w:sz w:val="24"/>
+          <w:szCs w:val="24"/>
+        </w:rPr>
+        <w:t xml:space="preserve"> y</w:t>
+      </w:r>
+      <w:r>
+        <w:rPr>
+          <w:rFonts w:ascii="Arial" w:hAnsi="Arial" w:cs="Arial"/>
+          <w:sz w:val="24"/>
+          <w:szCs w:val="24"/>
+        </w:rPr>
+        <w:t xml:space="preserve"> </w:t>
+      </w:r>
+      <w:r>
+        <w:rPr>
+          <w:rFonts w:ascii="Arial" w:hAnsi="Arial" w:cs="Arial"/>
+          <w:sz w:val="24"/>
+          <w:szCs w:val="24"/>
+        </w:rPr>
+        <w:t>dará</w:t>
+      </w:r>
+      <w:r>
+        <w:rPr>
+          <w:rFonts w:ascii="Arial" w:hAnsi="Arial" w:cs="Arial"/>
+          <w:sz w:val="24"/>
+          <w:szCs w:val="24"/>
+        </w:rPr>
+        <w:t xml:space="preserve"> la </w:t>
+      </w:r>
+      <w:r>
+        <w:rPr>
+          <w:rFonts w:ascii="Arial" w:hAnsi="Arial" w:cs="Arial"/>
+          <w:sz w:val="24"/>
+          <w:szCs w:val="24"/>
+        </w:rPr>
+        <w:t>solución</w:t>
+      </w:r>
+      <w:r>
+        <w:rPr>
+          <w:rFonts w:ascii="Arial" w:hAnsi="Arial" w:cs="Arial"/>
+          <w:sz w:val="24"/>
+          <w:szCs w:val="24"/>
+        </w:rPr>
+        <w:t xml:space="preserve"> del problema.</w:t>
       </w:r>
     </w:p>
     <w:p>
@@ -1110,31 +2868,519 @@
           <w:sz w:val="24"/>
           <w:szCs w:val="24"/>
         </w:rPr>
-        <w:t>Aquest mètode s’executarà mentre quedi algun node en la cua de prioritat, per cada iteració del bucle es traurà</w:t>
-      </w:r>
-      <w:r>
-        <w:rPr>
-          <w:rFonts w:ascii="Arial" w:hAnsi="Arial" w:cs="Arial"/>
-          <w:sz w:val="24"/>
-          <w:szCs w:val="24"/>
-        </w:rPr>
-        <w:t xml:space="preserve"> un node de la cua, aquest node serà el de menor cost de la cua, </w:t>
-      </w:r>
-      <w:r>
-        <w:rPr>
-          <w:rFonts w:ascii="Arial" w:hAnsi="Arial" w:cs="Arial"/>
-          <w:sz w:val="24"/>
-          <w:szCs w:val="24"/>
-        </w:rPr>
-        <w:t xml:space="preserve">i es comprovarà si </w:t>
-      </w:r>
-      <w:r>
-        <w:rPr>
-          <w:rFonts w:ascii="Arial" w:hAnsi="Arial" w:cs="Arial"/>
-          <w:sz w:val="24"/>
-          <w:szCs w:val="24"/>
-        </w:rPr>
-        <w:t>es una possible solució ( el cost del node &lt; el millor cost ).</w:t>
+        <w:t>Este</w:t>
+      </w:r>
+      <w:r>
+        <w:rPr>
+          <w:rFonts w:ascii="Arial" w:hAnsi="Arial" w:cs="Arial"/>
+          <w:sz w:val="24"/>
+          <w:szCs w:val="24"/>
+        </w:rPr>
+        <w:t xml:space="preserve"> </w:t>
+      </w:r>
+      <w:r>
+        <w:rPr>
+          <w:rFonts w:ascii="Arial" w:hAnsi="Arial" w:cs="Arial"/>
+          <w:sz w:val="24"/>
+          <w:szCs w:val="24"/>
+        </w:rPr>
+        <w:t>método</w:t>
+      </w:r>
+      <w:r>
+        <w:rPr>
+          <w:rFonts w:ascii="Arial" w:hAnsi="Arial" w:cs="Arial"/>
+          <w:sz w:val="24"/>
+          <w:szCs w:val="24"/>
+        </w:rPr>
+        <w:t xml:space="preserve"> s</w:t>
+      </w:r>
+      <w:r>
+        <w:rPr>
+          <w:rFonts w:ascii="Arial" w:hAnsi="Arial" w:cs="Arial"/>
+          <w:sz w:val="24"/>
+          <w:szCs w:val="24"/>
+        </w:rPr>
+        <w:t>e ej</w:t>
+      </w:r>
+      <w:r>
+        <w:rPr>
+          <w:rFonts w:ascii="Arial" w:hAnsi="Arial" w:cs="Arial"/>
+          <w:sz w:val="24"/>
+          <w:szCs w:val="24"/>
+        </w:rPr>
+        <w:t>ecutará</w:t>
+      </w:r>
+      <w:r>
+        <w:rPr>
+          <w:rFonts w:ascii="Arial" w:hAnsi="Arial" w:cs="Arial"/>
+          <w:sz w:val="24"/>
+          <w:szCs w:val="24"/>
+        </w:rPr>
+        <w:t xml:space="preserve"> m</w:t>
+      </w:r>
+      <w:r>
+        <w:rPr>
+          <w:rFonts w:ascii="Arial" w:hAnsi="Arial" w:cs="Arial"/>
+          <w:sz w:val="24"/>
+          <w:szCs w:val="24"/>
+        </w:rPr>
+        <w:t>ientas</w:t>
+      </w:r>
+      <w:r>
+        <w:rPr>
+          <w:rFonts w:ascii="Arial" w:hAnsi="Arial" w:cs="Arial"/>
+          <w:sz w:val="24"/>
+          <w:szCs w:val="24"/>
+        </w:rPr>
+        <w:t xml:space="preserve"> </w:t>
+      </w:r>
+      <w:r>
+        <w:rPr>
+          <w:rFonts w:ascii="Arial" w:hAnsi="Arial" w:cs="Arial"/>
+          <w:sz w:val="24"/>
+          <w:szCs w:val="24"/>
+        </w:rPr>
+        <w:t>quede</w:t>
+      </w:r>
+      <w:r>
+        <w:rPr>
+          <w:rFonts w:ascii="Arial" w:hAnsi="Arial" w:cs="Arial"/>
+          <w:sz w:val="24"/>
+          <w:szCs w:val="24"/>
+        </w:rPr>
+        <w:t xml:space="preserve"> </w:t>
+      </w:r>
+      <w:r>
+        <w:rPr>
+          <w:rFonts w:ascii="Arial" w:hAnsi="Arial" w:cs="Arial"/>
+          <w:sz w:val="24"/>
+          <w:szCs w:val="24"/>
+        </w:rPr>
+        <w:t>algún</w:t>
+      </w:r>
+      <w:r>
+        <w:rPr>
+          <w:rFonts w:ascii="Arial" w:hAnsi="Arial" w:cs="Arial"/>
+          <w:sz w:val="24"/>
+          <w:szCs w:val="24"/>
+        </w:rPr>
+        <w:t xml:space="preserve"> </w:t>
+      </w:r>
+      <w:r>
+        <w:rPr>
+          <w:rFonts w:ascii="Arial" w:hAnsi="Arial" w:cs="Arial"/>
+          <w:sz w:val="24"/>
+          <w:szCs w:val="24"/>
+        </w:rPr>
+        <w:t>““</w:t>
+      </w:r>
+      <w:proofErr w:type="spellStart"/>
+      <w:r>
+        <w:rPr>
+          <w:rFonts w:ascii="Arial" w:hAnsi="Arial" w:cs="Arial"/>
+          <w:sz w:val="24"/>
+          <w:szCs w:val="24"/>
+        </w:rPr>
+        <w:t>node</w:t>
+      </w:r>
+      <w:proofErr w:type="spellEnd"/>
+      <w:r>
+        <w:rPr>
+          <w:rFonts w:ascii="Arial" w:hAnsi="Arial" w:cs="Arial"/>
+          <w:sz w:val="24"/>
+          <w:szCs w:val="24"/>
+        </w:rPr>
+        <w:t>””</w:t>
+      </w:r>
+      <w:r>
+        <w:rPr>
+          <w:rFonts w:ascii="Arial" w:hAnsi="Arial" w:cs="Arial"/>
+          <w:sz w:val="24"/>
+          <w:szCs w:val="24"/>
+        </w:rPr>
+        <w:t xml:space="preserve"> en la cola</w:t>
+      </w:r>
+      <w:r>
+        <w:rPr>
+          <w:rFonts w:ascii="Arial" w:hAnsi="Arial" w:cs="Arial"/>
+          <w:sz w:val="24"/>
+          <w:szCs w:val="24"/>
+        </w:rPr>
+        <w:t xml:space="preserve"> de </w:t>
+      </w:r>
+      <w:r>
+        <w:rPr>
+          <w:rFonts w:ascii="Arial" w:hAnsi="Arial" w:cs="Arial"/>
+          <w:sz w:val="24"/>
+          <w:szCs w:val="24"/>
+        </w:rPr>
+        <w:t>prioridad</w:t>
+      </w:r>
+      <w:r>
+        <w:rPr>
+          <w:rFonts w:ascii="Arial" w:hAnsi="Arial" w:cs="Arial"/>
+          <w:sz w:val="24"/>
+          <w:szCs w:val="24"/>
+        </w:rPr>
+        <w:t>, pa</w:t>
+      </w:r>
+      <w:r>
+        <w:rPr>
+          <w:rFonts w:ascii="Arial" w:hAnsi="Arial" w:cs="Arial"/>
+          <w:sz w:val="24"/>
+          <w:szCs w:val="24"/>
+        </w:rPr>
+        <w:t>r</w:t>
+      </w:r>
+      <w:r>
+        <w:rPr>
+          <w:rFonts w:ascii="Arial" w:hAnsi="Arial" w:cs="Arial"/>
+          <w:sz w:val="24"/>
+          <w:szCs w:val="24"/>
+        </w:rPr>
+        <w:t>a</w:t>
+      </w:r>
+      <w:r>
+        <w:rPr>
+          <w:rFonts w:ascii="Arial" w:hAnsi="Arial" w:cs="Arial"/>
+          <w:sz w:val="24"/>
+          <w:szCs w:val="24"/>
+        </w:rPr>
+        <w:t xml:space="preserve"> cada </w:t>
+      </w:r>
+      <w:r>
+        <w:rPr>
+          <w:rFonts w:ascii="Arial" w:hAnsi="Arial" w:cs="Arial"/>
+          <w:sz w:val="24"/>
+          <w:szCs w:val="24"/>
+        </w:rPr>
+        <w:t>iteración</w:t>
+      </w:r>
+      <w:r>
+        <w:rPr>
+          <w:rFonts w:ascii="Arial" w:hAnsi="Arial" w:cs="Arial"/>
+          <w:sz w:val="24"/>
+          <w:szCs w:val="24"/>
+        </w:rPr>
+        <w:t xml:space="preserve"> del bucle </w:t>
+      </w:r>
+      <w:r>
+        <w:rPr>
+          <w:rFonts w:ascii="Arial" w:hAnsi="Arial" w:cs="Arial"/>
+          <w:sz w:val="24"/>
+          <w:szCs w:val="24"/>
+        </w:rPr>
+        <w:t xml:space="preserve">se tratara un </w:t>
+      </w:r>
+      <w:r>
+        <w:rPr>
+          <w:rFonts w:ascii="Arial" w:hAnsi="Arial" w:cs="Arial"/>
+          <w:sz w:val="24"/>
+          <w:szCs w:val="24"/>
+        </w:rPr>
+        <w:t>““</w:t>
+      </w:r>
+      <w:proofErr w:type="spellStart"/>
+      <w:r>
+        <w:rPr>
+          <w:rFonts w:ascii="Arial" w:hAnsi="Arial" w:cs="Arial"/>
+          <w:sz w:val="24"/>
+          <w:szCs w:val="24"/>
+        </w:rPr>
+        <w:t>node</w:t>
+      </w:r>
+      <w:proofErr w:type="spellEnd"/>
+      <w:r>
+        <w:rPr>
+          <w:rFonts w:ascii="Arial" w:hAnsi="Arial" w:cs="Arial"/>
+          <w:sz w:val="24"/>
+          <w:szCs w:val="24"/>
+        </w:rPr>
+        <w:t>””</w:t>
+      </w:r>
+      <w:r>
+        <w:rPr>
+          <w:rFonts w:ascii="Arial" w:hAnsi="Arial" w:cs="Arial"/>
+          <w:sz w:val="24"/>
+          <w:szCs w:val="24"/>
+        </w:rPr>
+        <w:t xml:space="preserve"> de la cola</w:t>
+      </w:r>
+      <w:r>
+        <w:rPr>
+          <w:rFonts w:ascii="Arial" w:hAnsi="Arial" w:cs="Arial"/>
+          <w:sz w:val="24"/>
+          <w:szCs w:val="24"/>
+        </w:rPr>
+        <w:t xml:space="preserve">, </w:t>
+      </w:r>
+      <w:r>
+        <w:rPr>
+          <w:rFonts w:ascii="Arial" w:hAnsi="Arial" w:cs="Arial"/>
+          <w:sz w:val="24"/>
+          <w:szCs w:val="24"/>
+        </w:rPr>
+        <w:t xml:space="preserve">este </w:t>
+      </w:r>
+      <w:r>
+        <w:rPr>
+          <w:rFonts w:ascii="Arial" w:hAnsi="Arial" w:cs="Arial"/>
+          <w:sz w:val="24"/>
+          <w:szCs w:val="24"/>
+        </w:rPr>
+        <w:t>““</w:t>
+      </w:r>
+      <w:proofErr w:type="spellStart"/>
+      <w:r>
+        <w:rPr>
+          <w:rFonts w:ascii="Arial" w:hAnsi="Arial" w:cs="Arial"/>
+          <w:sz w:val="24"/>
+          <w:szCs w:val="24"/>
+        </w:rPr>
+        <w:t>node</w:t>
+      </w:r>
+      <w:proofErr w:type="spellEnd"/>
+      <w:r>
+        <w:rPr>
+          <w:rFonts w:ascii="Arial" w:hAnsi="Arial" w:cs="Arial"/>
+          <w:sz w:val="24"/>
+          <w:szCs w:val="24"/>
+        </w:rPr>
+        <w:t>””</w:t>
+      </w:r>
+      <w:r>
+        <w:rPr>
+          <w:rFonts w:ascii="Arial" w:hAnsi="Arial" w:cs="Arial"/>
+          <w:sz w:val="24"/>
+          <w:szCs w:val="24"/>
+        </w:rPr>
+        <w:t xml:space="preserve"> </w:t>
+      </w:r>
+      <w:r>
+        <w:rPr>
+          <w:rFonts w:ascii="Arial" w:hAnsi="Arial" w:cs="Arial"/>
+          <w:sz w:val="24"/>
+          <w:szCs w:val="24"/>
+        </w:rPr>
+        <w:t>será</w:t>
+      </w:r>
+      <w:r>
+        <w:rPr>
+          <w:rFonts w:ascii="Arial" w:hAnsi="Arial" w:cs="Arial"/>
+          <w:sz w:val="24"/>
+          <w:szCs w:val="24"/>
+        </w:rPr>
+        <w:t xml:space="preserve"> el de menor </w:t>
+      </w:r>
+      <w:r>
+        <w:rPr>
+          <w:rFonts w:ascii="Arial" w:hAnsi="Arial" w:cs="Arial"/>
+          <w:sz w:val="24"/>
+          <w:szCs w:val="24"/>
+        </w:rPr>
+        <w:t>coste</w:t>
+      </w:r>
+      <w:r>
+        <w:rPr>
+          <w:rFonts w:ascii="Arial" w:hAnsi="Arial" w:cs="Arial"/>
+          <w:sz w:val="24"/>
+          <w:szCs w:val="24"/>
+        </w:rPr>
+        <w:t xml:space="preserve"> de la cola</w:t>
+      </w:r>
+      <w:r>
+        <w:rPr>
+          <w:rFonts w:ascii="Arial" w:hAnsi="Arial" w:cs="Arial"/>
+          <w:sz w:val="24"/>
+          <w:szCs w:val="24"/>
+        </w:rPr>
+        <w:t xml:space="preserve">, </w:t>
+      </w:r>
+      <w:r>
+        <w:rPr>
+          <w:rFonts w:ascii="Arial" w:hAnsi="Arial" w:cs="Arial"/>
+          <w:sz w:val="24"/>
+          <w:szCs w:val="24"/>
+        </w:rPr>
+        <w:t>y</w:t>
+      </w:r>
+      <w:r>
+        <w:rPr>
+          <w:rFonts w:ascii="Arial" w:hAnsi="Arial" w:cs="Arial"/>
+          <w:sz w:val="24"/>
+          <w:szCs w:val="24"/>
+        </w:rPr>
+        <w:t xml:space="preserve"> </w:t>
+      </w:r>
+      <w:r>
+        <w:rPr>
+          <w:rFonts w:ascii="Arial" w:hAnsi="Arial" w:cs="Arial"/>
+          <w:sz w:val="24"/>
+          <w:szCs w:val="24"/>
+        </w:rPr>
+        <w:t>se</w:t>
+      </w:r>
+      <w:r>
+        <w:rPr>
+          <w:rFonts w:ascii="Arial" w:hAnsi="Arial" w:cs="Arial"/>
+          <w:sz w:val="24"/>
+          <w:szCs w:val="24"/>
+        </w:rPr>
+        <w:t xml:space="preserve"> </w:t>
+      </w:r>
+      <w:r>
+        <w:rPr>
+          <w:rFonts w:ascii="Arial" w:hAnsi="Arial" w:cs="Arial"/>
+          <w:sz w:val="24"/>
+          <w:szCs w:val="24"/>
+        </w:rPr>
+        <w:t>comprobará</w:t>
+      </w:r>
+      <w:r>
+        <w:rPr>
+          <w:rFonts w:ascii="Arial" w:hAnsi="Arial" w:cs="Arial"/>
+          <w:sz w:val="24"/>
+          <w:szCs w:val="24"/>
+        </w:rPr>
+        <w:t xml:space="preserve"> si </w:t>
+      </w:r>
+      <w:r>
+        <w:rPr>
+          <w:rFonts w:ascii="Arial" w:hAnsi="Arial" w:cs="Arial"/>
+          <w:sz w:val="24"/>
+          <w:szCs w:val="24"/>
+        </w:rPr>
+        <w:t xml:space="preserve">es una </w:t>
+      </w:r>
+      <w:r>
+        <w:rPr>
+          <w:rFonts w:ascii="Arial" w:hAnsi="Arial" w:cs="Arial"/>
+          <w:sz w:val="24"/>
+          <w:szCs w:val="24"/>
+        </w:rPr>
+        <w:t>posible</w:t>
+      </w:r>
+      <w:r>
+        <w:rPr>
+          <w:rFonts w:ascii="Arial" w:hAnsi="Arial" w:cs="Arial"/>
+          <w:sz w:val="24"/>
+          <w:szCs w:val="24"/>
+        </w:rPr>
+        <w:t xml:space="preserve"> </w:t>
+      </w:r>
+      <w:r>
+        <w:rPr>
+          <w:rFonts w:ascii="Arial" w:hAnsi="Arial" w:cs="Arial"/>
+          <w:sz w:val="24"/>
+          <w:szCs w:val="24"/>
+        </w:rPr>
+        <w:t>solución</w:t>
+      </w:r>
+      <w:r>
+        <w:rPr>
+          <w:rFonts w:ascii="Arial" w:hAnsi="Arial" w:cs="Arial"/>
+          <w:sz w:val="24"/>
+          <w:szCs w:val="24"/>
+        </w:rPr>
+        <w:t xml:space="preserve"> </w:t>
+      </w:r>
+      <w:r>
+        <w:rPr>
+          <w:rFonts w:ascii="Arial" w:hAnsi="Arial" w:cs="Arial"/>
+          <w:sz w:val="24"/>
+          <w:szCs w:val="24"/>
+        </w:rPr>
+        <w:t>(el</w:t>
+      </w:r>
+      <w:r>
+        <w:rPr>
+          <w:rFonts w:ascii="Arial" w:hAnsi="Arial" w:cs="Arial"/>
+          <w:sz w:val="24"/>
+          <w:szCs w:val="24"/>
+        </w:rPr>
+        <w:t xml:space="preserve"> </w:t>
+      </w:r>
+      <w:r>
+        <w:rPr>
+          <w:rFonts w:ascii="Arial" w:hAnsi="Arial" w:cs="Arial"/>
+          <w:sz w:val="24"/>
+          <w:szCs w:val="24"/>
+        </w:rPr>
+        <w:t>coste</w:t>
+      </w:r>
+      <w:r>
+        <w:rPr>
+          <w:rFonts w:ascii="Arial" w:hAnsi="Arial" w:cs="Arial"/>
+          <w:sz w:val="24"/>
+          <w:szCs w:val="24"/>
+        </w:rPr>
+        <w:t xml:space="preserve"> del </w:t>
+      </w:r>
+      <w:r>
+        <w:rPr>
+          <w:rFonts w:ascii="Arial" w:hAnsi="Arial" w:cs="Arial"/>
+          <w:sz w:val="24"/>
+          <w:szCs w:val="24"/>
+        </w:rPr>
+        <w:t>““</w:t>
+      </w:r>
+      <w:proofErr w:type="spellStart"/>
+      <w:r>
+        <w:rPr>
+          <w:rFonts w:ascii="Arial" w:hAnsi="Arial" w:cs="Arial"/>
+          <w:sz w:val="24"/>
+          <w:szCs w:val="24"/>
+        </w:rPr>
+        <w:t>node</w:t>
+      </w:r>
+      <w:proofErr w:type="spellEnd"/>
+      <w:r>
+        <w:rPr>
+          <w:rFonts w:ascii="Arial" w:hAnsi="Arial" w:cs="Arial"/>
+          <w:sz w:val="24"/>
+          <w:szCs w:val="24"/>
+        </w:rPr>
+        <w:t>””</w:t>
+      </w:r>
+      <w:r>
+        <w:rPr>
+          <w:rFonts w:ascii="Arial" w:hAnsi="Arial" w:cs="Arial"/>
+          <w:sz w:val="24"/>
+          <w:szCs w:val="24"/>
+        </w:rPr>
+        <w:t xml:space="preserve"> </w:t>
+      </w:r>
+      <w:r>
+        <w:rPr>
+          <w:rFonts w:ascii="Arial" w:hAnsi="Arial" w:cs="Arial"/>
+          <w:sz w:val="24"/>
+          <w:szCs w:val="24"/>
+        </w:rPr>
+        <w:t xml:space="preserve"> &lt; el </w:t>
+      </w:r>
+      <w:r>
+        <w:rPr>
+          <w:rFonts w:ascii="Arial" w:hAnsi="Arial" w:cs="Arial"/>
+          <w:sz w:val="24"/>
+          <w:szCs w:val="24"/>
+        </w:rPr>
+        <w:t>mejor coste</w:t>
+      </w:r>
+      <w:r>
+        <w:rPr>
+          <w:rFonts w:ascii="Arial" w:hAnsi="Arial" w:cs="Arial"/>
+          <w:sz w:val="24"/>
+          <w:szCs w:val="24"/>
+        </w:rPr>
+        <w:t>)</w:t>
+      </w:r>
+      <w:r>
+        <w:rPr>
+          <w:rFonts w:ascii="Arial" w:hAnsi="Arial" w:cs="Arial"/>
+          <w:sz w:val="24"/>
+          <w:szCs w:val="24"/>
+        </w:rPr>
+        <w:t>.</w:t>
       </w:r>
     </w:p>
     <w:p>
@@ -1160,15 +3406,487 @@
           <w:sz w:val="24"/>
           <w:szCs w:val="24"/>
         </w:rPr>
-        <w:t>i és una solució parcial ( e</w:t>
-      </w:r>
-      <w:r>
-        <w:rPr>
-          <w:rFonts w:ascii="Arial" w:hAnsi="Arial" w:cs="Arial"/>
-          <w:sz w:val="24"/>
-          <w:szCs w:val="24"/>
-        </w:rPr>
-        <w:t>ncara te assignacions pendents), es creant tants fills com assignacions pendents tingui i per cada un dels fills se li assignarà una assignació diferent, és calcularà el nou cost i si el fill té un cost superior al millor cost no s’afegirà a la cua.</w:t>
+        <w:t xml:space="preserve">i </w:t>
+      </w:r>
+      <w:r>
+        <w:rPr>
+          <w:rFonts w:ascii="Arial" w:hAnsi="Arial" w:cs="Arial"/>
+          <w:sz w:val="24"/>
+          <w:szCs w:val="24"/>
+        </w:rPr>
+        <w:t>es</w:t>
+      </w:r>
+      <w:r>
+        <w:rPr>
+          <w:rFonts w:ascii="Arial" w:hAnsi="Arial" w:cs="Arial"/>
+          <w:sz w:val="24"/>
+          <w:szCs w:val="24"/>
+        </w:rPr>
+        <w:t xml:space="preserve"> una </w:t>
+      </w:r>
+      <w:r>
+        <w:rPr>
+          <w:rFonts w:ascii="Arial" w:hAnsi="Arial" w:cs="Arial"/>
+          <w:sz w:val="24"/>
+          <w:szCs w:val="24"/>
+        </w:rPr>
+        <w:t>solución</w:t>
+      </w:r>
+      <w:r>
+        <w:rPr>
+          <w:rFonts w:ascii="Arial" w:hAnsi="Arial" w:cs="Arial"/>
+          <w:sz w:val="24"/>
+          <w:szCs w:val="24"/>
+        </w:rPr>
+        <w:t xml:space="preserve"> parcial (</w:t>
+      </w:r>
+      <w:r>
+        <w:rPr>
+          <w:rFonts w:ascii="Arial" w:hAnsi="Arial" w:cs="Arial"/>
+          <w:sz w:val="24"/>
+          <w:szCs w:val="24"/>
+        </w:rPr>
+        <w:t>aun quedan</w:t>
+      </w:r>
+      <w:r>
+        <w:rPr>
+          <w:rFonts w:ascii="Arial" w:hAnsi="Arial" w:cs="Arial"/>
+          <w:sz w:val="24"/>
+          <w:szCs w:val="24"/>
+        </w:rPr>
+        <w:t xml:space="preserve"> </w:t>
+      </w:r>
+      <w:r>
+        <w:rPr>
+          <w:rFonts w:ascii="Arial" w:hAnsi="Arial" w:cs="Arial"/>
+          <w:sz w:val="24"/>
+          <w:szCs w:val="24"/>
+        </w:rPr>
+        <w:t>asignaciones</w:t>
+      </w:r>
+      <w:r>
+        <w:rPr>
+          <w:rFonts w:ascii="Arial" w:hAnsi="Arial" w:cs="Arial"/>
+          <w:sz w:val="24"/>
+          <w:szCs w:val="24"/>
+        </w:rPr>
+        <w:t xml:space="preserve"> </w:t>
+      </w:r>
+      <w:r>
+        <w:rPr>
+          <w:rFonts w:ascii="Arial" w:hAnsi="Arial" w:cs="Arial"/>
+          <w:sz w:val="24"/>
+          <w:szCs w:val="24"/>
+        </w:rPr>
+        <w:t>pendientes</w:t>
+      </w:r>
+      <w:r>
+        <w:rPr>
+          <w:rFonts w:ascii="Arial" w:hAnsi="Arial" w:cs="Arial"/>
+          <w:sz w:val="24"/>
+          <w:szCs w:val="24"/>
+        </w:rPr>
+        <w:t xml:space="preserve">), </w:t>
+      </w:r>
+      <w:r>
+        <w:rPr>
+          <w:rFonts w:ascii="Arial" w:hAnsi="Arial" w:cs="Arial"/>
+          <w:sz w:val="24"/>
+          <w:szCs w:val="24"/>
+        </w:rPr>
+        <w:t>se</w:t>
+      </w:r>
+      <w:r>
+        <w:rPr>
+          <w:rFonts w:ascii="Arial" w:hAnsi="Arial" w:cs="Arial"/>
+          <w:sz w:val="24"/>
+          <w:szCs w:val="24"/>
+        </w:rPr>
+        <w:t xml:space="preserve"> </w:t>
+      </w:r>
+      <w:r>
+        <w:rPr>
+          <w:rFonts w:ascii="Arial" w:hAnsi="Arial" w:cs="Arial"/>
+          <w:sz w:val="24"/>
+          <w:szCs w:val="24"/>
+        </w:rPr>
+        <w:t>crearan</w:t>
+      </w:r>
+      <w:r>
+        <w:rPr>
+          <w:rFonts w:ascii="Arial" w:hAnsi="Arial" w:cs="Arial"/>
+          <w:sz w:val="24"/>
+          <w:szCs w:val="24"/>
+        </w:rPr>
+        <w:t xml:space="preserve"> tant</w:t>
+      </w:r>
+      <w:r>
+        <w:rPr>
+          <w:rFonts w:ascii="Arial" w:hAnsi="Arial" w:cs="Arial"/>
+          <w:sz w:val="24"/>
+          <w:szCs w:val="24"/>
+        </w:rPr>
+        <w:t>o</w:t>
+      </w:r>
+      <w:r>
+        <w:rPr>
+          <w:rFonts w:ascii="Arial" w:hAnsi="Arial" w:cs="Arial"/>
+          <w:sz w:val="24"/>
+          <w:szCs w:val="24"/>
+        </w:rPr>
+        <w:t xml:space="preserve">s </w:t>
+      </w:r>
+      <w:r>
+        <w:rPr>
+          <w:rFonts w:ascii="Arial" w:hAnsi="Arial" w:cs="Arial"/>
+          <w:sz w:val="24"/>
+          <w:szCs w:val="24"/>
+        </w:rPr>
+        <w:t>hijos</w:t>
+      </w:r>
+      <w:r>
+        <w:rPr>
+          <w:rFonts w:ascii="Arial" w:hAnsi="Arial" w:cs="Arial"/>
+          <w:sz w:val="24"/>
+          <w:szCs w:val="24"/>
+        </w:rPr>
+        <w:t xml:space="preserve"> com</w:t>
+      </w:r>
+      <w:r>
+        <w:rPr>
+          <w:rFonts w:ascii="Arial" w:hAnsi="Arial" w:cs="Arial"/>
+          <w:sz w:val="24"/>
+          <w:szCs w:val="24"/>
+        </w:rPr>
+        <w:t>o</w:t>
+      </w:r>
+      <w:r>
+        <w:rPr>
+          <w:rFonts w:ascii="Arial" w:hAnsi="Arial" w:cs="Arial"/>
+          <w:sz w:val="24"/>
+          <w:szCs w:val="24"/>
+        </w:rPr>
+        <w:t xml:space="preserve"> </w:t>
+      </w:r>
+      <w:r>
+        <w:rPr>
+          <w:rFonts w:ascii="Arial" w:hAnsi="Arial" w:cs="Arial"/>
+          <w:sz w:val="24"/>
+          <w:szCs w:val="24"/>
+        </w:rPr>
+        <w:t>asignaciones</w:t>
+      </w:r>
+      <w:r>
+        <w:rPr>
+          <w:rFonts w:ascii="Arial" w:hAnsi="Arial" w:cs="Arial"/>
+          <w:sz w:val="24"/>
+          <w:szCs w:val="24"/>
+        </w:rPr>
+        <w:t xml:space="preserve"> </w:t>
+      </w:r>
+      <w:r>
+        <w:rPr>
+          <w:rFonts w:ascii="Arial" w:hAnsi="Arial" w:cs="Arial"/>
+          <w:sz w:val="24"/>
+          <w:szCs w:val="24"/>
+        </w:rPr>
+        <w:t>pendientes</w:t>
+      </w:r>
+      <w:r>
+        <w:rPr>
+          <w:rFonts w:ascii="Arial" w:hAnsi="Arial" w:cs="Arial"/>
+          <w:sz w:val="24"/>
+          <w:szCs w:val="24"/>
+        </w:rPr>
+        <w:t xml:space="preserve"> t</w:t>
+      </w:r>
+      <w:r>
+        <w:rPr>
+          <w:rFonts w:ascii="Arial" w:hAnsi="Arial" w:cs="Arial"/>
+          <w:sz w:val="24"/>
+          <w:szCs w:val="24"/>
+        </w:rPr>
+        <w:t>enga y pa</w:t>
+      </w:r>
+      <w:r>
+        <w:rPr>
+          <w:rFonts w:ascii="Arial" w:hAnsi="Arial" w:cs="Arial"/>
+          <w:sz w:val="24"/>
+          <w:szCs w:val="24"/>
+        </w:rPr>
+        <w:t>r</w:t>
+      </w:r>
+      <w:r>
+        <w:rPr>
+          <w:rFonts w:ascii="Arial" w:hAnsi="Arial" w:cs="Arial"/>
+          <w:sz w:val="24"/>
+          <w:szCs w:val="24"/>
+        </w:rPr>
+        <w:t>a</w:t>
+      </w:r>
+      <w:r>
+        <w:rPr>
+          <w:rFonts w:ascii="Arial" w:hAnsi="Arial" w:cs="Arial"/>
+          <w:sz w:val="24"/>
+          <w:szCs w:val="24"/>
+        </w:rPr>
+        <w:t xml:space="preserve"> cada un</w:t>
+      </w:r>
+      <w:r>
+        <w:rPr>
+          <w:rFonts w:ascii="Arial" w:hAnsi="Arial" w:cs="Arial"/>
+          <w:sz w:val="24"/>
+          <w:szCs w:val="24"/>
+        </w:rPr>
+        <w:t>o</w:t>
+      </w:r>
+      <w:r>
+        <w:rPr>
+          <w:rFonts w:ascii="Arial" w:hAnsi="Arial" w:cs="Arial"/>
+          <w:sz w:val="24"/>
+          <w:szCs w:val="24"/>
+        </w:rPr>
+        <w:t xml:space="preserve"> </w:t>
+      </w:r>
+      <w:r>
+        <w:rPr>
+          <w:rFonts w:ascii="Arial" w:hAnsi="Arial" w:cs="Arial"/>
+          <w:sz w:val="24"/>
+          <w:szCs w:val="24"/>
+        </w:rPr>
+        <w:t>de</w:t>
+      </w:r>
+      <w:r>
+        <w:rPr>
+          <w:rFonts w:ascii="Arial" w:hAnsi="Arial" w:cs="Arial"/>
+          <w:sz w:val="24"/>
+          <w:szCs w:val="24"/>
+        </w:rPr>
+        <w:t xml:space="preserve"> </w:t>
+      </w:r>
+      <w:r>
+        <w:rPr>
+          <w:rFonts w:ascii="Arial" w:hAnsi="Arial" w:cs="Arial"/>
+          <w:sz w:val="24"/>
+          <w:szCs w:val="24"/>
+        </w:rPr>
+        <w:t>los hijos se le</w:t>
+      </w:r>
+      <w:r>
+        <w:rPr>
+          <w:rFonts w:ascii="Arial" w:hAnsi="Arial" w:cs="Arial"/>
+          <w:sz w:val="24"/>
+          <w:szCs w:val="24"/>
+        </w:rPr>
+        <w:t xml:space="preserve"> </w:t>
+      </w:r>
+      <w:r>
+        <w:rPr>
+          <w:rFonts w:ascii="Arial" w:hAnsi="Arial" w:cs="Arial"/>
+          <w:sz w:val="24"/>
+          <w:szCs w:val="24"/>
+        </w:rPr>
+        <w:t>asignará</w:t>
+      </w:r>
+      <w:r>
+        <w:rPr>
+          <w:rFonts w:ascii="Arial" w:hAnsi="Arial" w:cs="Arial"/>
+          <w:sz w:val="24"/>
+          <w:szCs w:val="24"/>
+        </w:rPr>
+        <w:t xml:space="preserve"> una </w:t>
+      </w:r>
+      <w:r>
+        <w:rPr>
+          <w:rFonts w:ascii="Arial" w:hAnsi="Arial" w:cs="Arial"/>
+          <w:sz w:val="24"/>
+          <w:szCs w:val="24"/>
+        </w:rPr>
+        <w:t>asignación</w:t>
+      </w:r>
+      <w:r>
+        <w:rPr>
+          <w:rFonts w:ascii="Arial" w:hAnsi="Arial" w:cs="Arial"/>
+          <w:sz w:val="24"/>
+          <w:szCs w:val="24"/>
+        </w:rPr>
+        <w:t xml:space="preserve"> </w:t>
+      </w:r>
+      <w:r>
+        <w:rPr>
+          <w:rFonts w:ascii="Arial" w:hAnsi="Arial" w:cs="Arial"/>
+          <w:sz w:val="24"/>
+          <w:szCs w:val="24"/>
+        </w:rPr>
+        <w:t>diferente</w:t>
+      </w:r>
+      <w:r>
+        <w:rPr>
+          <w:rFonts w:ascii="Arial" w:hAnsi="Arial" w:cs="Arial"/>
+          <w:sz w:val="24"/>
+          <w:szCs w:val="24"/>
+        </w:rPr>
+        <w:t>,</w:t>
+      </w:r>
+      <w:r>
+        <w:rPr>
+          <w:rFonts w:ascii="Arial" w:hAnsi="Arial" w:cs="Arial"/>
+          <w:sz w:val="24"/>
+          <w:szCs w:val="24"/>
+        </w:rPr>
+        <w:t xml:space="preserve"> s</w:t>
+      </w:r>
+      <w:r>
+        <w:rPr>
+          <w:rFonts w:ascii="Arial" w:hAnsi="Arial" w:cs="Arial"/>
+          <w:sz w:val="24"/>
+          <w:szCs w:val="24"/>
+        </w:rPr>
+        <w:t>e</w:t>
+      </w:r>
+      <w:r>
+        <w:rPr>
+          <w:rFonts w:ascii="Arial" w:hAnsi="Arial" w:cs="Arial"/>
+          <w:sz w:val="24"/>
+          <w:szCs w:val="24"/>
+        </w:rPr>
+        <w:t xml:space="preserve"> </w:t>
+      </w:r>
+      <w:r>
+        <w:rPr>
+          <w:rFonts w:ascii="Arial" w:hAnsi="Arial" w:cs="Arial"/>
+          <w:sz w:val="24"/>
+          <w:szCs w:val="24"/>
+        </w:rPr>
+        <w:t>calculará</w:t>
+      </w:r>
+      <w:r>
+        <w:rPr>
+          <w:rFonts w:ascii="Arial" w:hAnsi="Arial" w:cs="Arial"/>
+          <w:sz w:val="24"/>
+          <w:szCs w:val="24"/>
+        </w:rPr>
+        <w:t xml:space="preserve"> su nuevo</w:t>
+      </w:r>
+      <w:r>
+        <w:rPr>
+          <w:rFonts w:ascii="Arial" w:hAnsi="Arial" w:cs="Arial"/>
+          <w:sz w:val="24"/>
+          <w:szCs w:val="24"/>
+        </w:rPr>
+        <w:t xml:space="preserve"> cost</w:t>
+      </w:r>
+      <w:r>
+        <w:rPr>
+          <w:rFonts w:ascii="Arial" w:hAnsi="Arial" w:cs="Arial"/>
+          <w:sz w:val="24"/>
+          <w:szCs w:val="24"/>
+        </w:rPr>
+        <w:t xml:space="preserve">e y </w:t>
+      </w:r>
+      <w:r>
+        <w:rPr>
+          <w:rFonts w:ascii="Arial" w:hAnsi="Arial" w:cs="Arial"/>
+          <w:sz w:val="24"/>
+          <w:szCs w:val="24"/>
+        </w:rPr>
+        <w:t xml:space="preserve">si el </w:t>
+      </w:r>
+      <w:r>
+        <w:rPr>
+          <w:rFonts w:ascii="Arial" w:hAnsi="Arial" w:cs="Arial"/>
+          <w:sz w:val="24"/>
+          <w:szCs w:val="24"/>
+        </w:rPr>
+        <w:t>hijo</w:t>
+      </w:r>
+      <w:r>
+        <w:rPr>
+          <w:rFonts w:ascii="Arial" w:hAnsi="Arial" w:cs="Arial"/>
+          <w:sz w:val="24"/>
+          <w:szCs w:val="24"/>
+        </w:rPr>
+        <w:t xml:space="preserve"> t</w:t>
+      </w:r>
+      <w:r>
+        <w:rPr>
+          <w:rFonts w:ascii="Arial" w:hAnsi="Arial" w:cs="Arial"/>
+          <w:sz w:val="24"/>
+          <w:szCs w:val="24"/>
+        </w:rPr>
+        <w:t>iene</w:t>
+      </w:r>
+      <w:r>
+        <w:rPr>
+          <w:rFonts w:ascii="Arial" w:hAnsi="Arial" w:cs="Arial"/>
+          <w:sz w:val="24"/>
+          <w:szCs w:val="24"/>
+        </w:rPr>
+        <w:t xml:space="preserve"> un </w:t>
+      </w:r>
+      <w:r>
+        <w:rPr>
+          <w:rFonts w:ascii="Arial" w:hAnsi="Arial" w:cs="Arial"/>
+          <w:sz w:val="24"/>
+          <w:szCs w:val="24"/>
+        </w:rPr>
+        <w:t>coste</w:t>
+      </w:r>
+      <w:r>
+        <w:rPr>
+          <w:rFonts w:ascii="Arial" w:hAnsi="Arial" w:cs="Arial"/>
+          <w:sz w:val="24"/>
+          <w:szCs w:val="24"/>
+        </w:rPr>
+        <w:t xml:space="preserve"> superior al mejor</w:t>
+      </w:r>
+      <w:r>
+        <w:rPr>
+          <w:rFonts w:ascii="Arial" w:hAnsi="Arial" w:cs="Arial"/>
+          <w:sz w:val="24"/>
+          <w:szCs w:val="24"/>
+        </w:rPr>
+        <w:t xml:space="preserve"> </w:t>
+      </w:r>
+      <w:r>
+        <w:rPr>
+          <w:rFonts w:ascii="Arial" w:hAnsi="Arial" w:cs="Arial"/>
+          <w:sz w:val="24"/>
+          <w:szCs w:val="24"/>
+        </w:rPr>
+        <w:t>coste</w:t>
+      </w:r>
+      <w:r>
+        <w:rPr>
+          <w:rFonts w:ascii="Arial" w:hAnsi="Arial" w:cs="Arial"/>
+          <w:sz w:val="24"/>
+          <w:szCs w:val="24"/>
+        </w:rPr>
+        <w:t xml:space="preserve"> no se </w:t>
+      </w:r>
+      <w:r>
+        <w:rPr>
+          <w:rFonts w:ascii="Arial" w:hAnsi="Arial" w:cs="Arial"/>
+          <w:sz w:val="24"/>
+          <w:szCs w:val="24"/>
+        </w:rPr>
+        <w:t>a</w:t>
+      </w:r>
+      <w:r>
+        <w:rPr>
+          <w:rFonts w:ascii="Arial" w:hAnsi="Arial" w:cs="Arial"/>
+          <w:sz w:val="24"/>
+          <w:szCs w:val="24"/>
+        </w:rPr>
+        <w:t>ñadirá a la cola</w:t>
+      </w:r>
+      <w:r>
+        <w:rPr>
+          <w:rFonts w:ascii="Arial" w:hAnsi="Arial" w:cs="Arial"/>
+          <w:sz w:val="24"/>
+          <w:szCs w:val="24"/>
+        </w:rPr>
+        <w:t>.</w:t>
       </w:r>
     </w:p>
     <w:p>
@@ -1186,18 +3904,208 @@
           <w:sz w:val="24"/>
           <w:szCs w:val="24"/>
         </w:rPr>
-        <w:t>En canvi, si la solució és total (no li queden assignacions pendents) i el seu cost es millor que el millor cost fins al moment, la millor solució serà per el moment serà aquesta.</w:t>
-      </w:r>
-    </w:p>
-    <w:p>
-      <w:pPr>
-        <w:jc w:val="both"/>
-        <w:rPr>
-          <w:rFonts w:ascii="Arial" w:hAnsi="Arial" w:cs="Arial"/>
-          <w:sz w:val="24"/>
-          <w:szCs w:val="24"/>
-        </w:rPr>
-      </w:pPr>
+        <w:t xml:space="preserve">En </w:t>
+      </w:r>
+      <w:r>
+        <w:rPr>
+          <w:rFonts w:ascii="Arial" w:hAnsi="Arial" w:cs="Arial"/>
+          <w:sz w:val="24"/>
+          <w:szCs w:val="24"/>
+        </w:rPr>
+        <w:t>cambio</w:t>
+      </w:r>
+      <w:r>
+        <w:rPr>
+          <w:rFonts w:ascii="Arial" w:hAnsi="Arial" w:cs="Arial"/>
+          <w:sz w:val="24"/>
+          <w:szCs w:val="24"/>
+        </w:rPr>
+        <w:t xml:space="preserve">, si la </w:t>
+      </w:r>
+      <w:r>
+        <w:rPr>
+          <w:rFonts w:ascii="Arial" w:hAnsi="Arial" w:cs="Arial"/>
+          <w:sz w:val="24"/>
+          <w:szCs w:val="24"/>
+        </w:rPr>
+        <w:t>solución</w:t>
+      </w:r>
+      <w:r>
+        <w:rPr>
+          <w:rFonts w:ascii="Arial" w:hAnsi="Arial" w:cs="Arial"/>
+          <w:sz w:val="24"/>
+          <w:szCs w:val="24"/>
+        </w:rPr>
+        <w:t xml:space="preserve"> es total (no le queda</w:t>
+      </w:r>
+      <w:r>
+        <w:rPr>
+          <w:rFonts w:ascii="Arial" w:hAnsi="Arial" w:cs="Arial"/>
+          <w:sz w:val="24"/>
+          <w:szCs w:val="24"/>
+        </w:rPr>
+        <w:t xml:space="preserve">n </w:t>
+      </w:r>
+      <w:r>
+        <w:rPr>
+          <w:rFonts w:ascii="Arial" w:hAnsi="Arial" w:cs="Arial"/>
+          <w:sz w:val="24"/>
+          <w:szCs w:val="24"/>
+        </w:rPr>
+        <w:t>asignaciones</w:t>
+      </w:r>
+      <w:r>
+        <w:rPr>
+          <w:rFonts w:ascii="Arial" w:hAnsi="Arial" w:cs="Arial"/>
+          <w:sz w:val="24"/>
+          <w:szCs w:val="24"/>
+        </w:rPr>
+        <w:t xml:space="preserve"> </w:t>
+      </w:r>
+      <w:r>
+        <w:rPr>
+          <w:rFonts w:ascii="Arial" w:hAnsi="Arial" w:cs="Arial"/>
+          <w:sz w:val="24"/>
+          <w:szCs w:val="24"/>
+        </w:rPr>
+        <w:t>pendientes</w:t>
+      </w:r>
+      <w:r>
+        <w:rPr>
+          <w:rFonts w:ascii="Arial" w:hAnsi="Arial" w:cs="Arial"/>
+          <w:sz w:val="24"/>
+          <w:szCs w:val="24"/>
+        </w:rPr>
+        <w:t xml:space="preserve">) y su </w:t>
+      </w:r>
+      <w:r>
+        <w:rPr>
+          <w:rFonts w:ascii="Arial" w:hAnsi="Arial" w:cs="Arial"/>
+          <w:sz w:val="24"/>
+          <w:szCs w:val="24"/>
+        </w:rPr>
+        <w:t>coste</w:t>
+      </w:r>
+      <w:r>
+        <w:rPr>
+          <w:rFonts w:ascii="Arial" w:hAnsi="Arial" w:cs="Arial"/>
+          <w:sz w:val="24"/>
+          <w:szCs w:val="24"/>
+        </w:rPr>
+        <w:t xml:space="preserve"> es </w:t>
+      </w:r>
+      <w:r>
+        <w:rPr>
+          <w:rFonts w:ascii="Arial" w:hAnsi="Arial" w:cs="Arial"/>
+          <w:sz w:val="24"/>
+          <w:szCs w:val="24"/>
+        </w:rPr>
+        <w:t xml:space="preserve">mejor </w:t>
+      </w:r>
+      <w:r>
+        <w:rPr>
+          <w:rFonts w:ascii="Arial" w:hAnsi="Arial" w:cs="Arial"/>
+          <w:sz w:val="24"/>
+          <w:szCs w:val="24"/>
+        </w:rPr>
+        <w:t xml:space="preserve">que el </w:t>
+      </w:r>
+      <w:r>
+        <w:rPr>
+          <w:rFonts w:ascii="Arial" w:hAnsi="Arial" w:cs="Arial"/>
+          <w:sz w:val="24"/>
+          <w:szCs w:val="24"/>
+        </w:rPr>
+        <w:t>mejo</w:t>
+      </w:r>
+      <w:r>
+        <w:rPr>
+          <w:rFonts w:ascii="Arial" w:hAnsi="Arial" w:cs="Arial"/>
+          <w:sz w:val="24"/>
+          <w:szCs w:val="24"/>
+        </w:rPr>
+        <w:t xml:space="preserve">r </w:t>
+      </w:r>
+      <w:r>
+        <w:rPr>
+          <w:rFonts w:ascii="Arial" w:hAnsi="Arial" w:cs="Arial"/>
+          <w:sz w:val="24"/>
+          <w:szCs w:val="24"/>
+        </w:rPr>
+        <w:t>coste</w:t>
+      </w:r>
+      <w:r>
+        <w:rPr>
+          <w:rFonts w:ascii="Arial" w:hAnsi="Arial" w:cs="Arial"/>
+          <w:sz w:val="24"/>
+          <w:szCs w:val="24"/>
+        </w:rPr>
+        <w:t xml:space="preserve"> </w:t>
+      </w:r>
+      <w:r>
+        <w:rPr>
+          <w:rFonts w:ascii="Arial" w:hAnsi="Arial" w:cs="Arial"/>
+          <w:sz w:val="24"/>
+          <w:szCs w:val="24"/>
+        </w:rPr>
+        <w:t>hasta el</w:t>
+      </w:r>
+      <w:r>
+        <w:rPr>
+          <w:rFonts w:ascii="Arial" w:hAnsi="Arial" w:cs="Arial"/>
+          <w:sz w:val="24"/>
+          <w:szCs w:val="24"/>
+        </w:rPr>
+        <w:t xml:space="preserve"> </w:t>
+      </w:r>
+      <w:r>
+        <w:rPr>
+          <w:rFonts w:ascii="Arial" w:hAnsi="Arial" w:cs="Arial"/>
+          <w:sz w:val="24"/>
+          <w:szCs w:val="24"/>
+        </w:rPr>
+        <w:t>momento</w:t>
+      </w:r>
+      <w:r>
+        <w:rPr>
+          <w:rFonts w:ascii="Arial" w:hAnsi="Arial" w:cs="Arial"/>
+          <w:sz w:val="24"/>
+          <w:szCs w:val="24"/>
+        </w:rPr>
+        <w:t>, la mej</w:t>
+      </w:r>
+      <w:r>
+        <w:rPr>
+          <w:rFonts w:ascii="Arial" w:hAnsi="Arial" w:cs="Arial"/>
+          <w:sz w:val="24"/>
+          <w:szCs w:val="24"/>
+        </w:rPr>
+        <w:t>or solució</w:t>
+      </w:r>
+      <w:r>
+        <w:rPr>
+          <w:rFonts w:ascii="Arial" w:hAnsi="Arial" w:cs="Arial"/>
+          <w:sz w:val="24"/>
+          <w:szCs w:val="24"/>
+        </w:rPr>
+        <w:t>n</w:t>
+      </w:r>
+      <w:r>
+        <w:rPr>
+          <w:rFonts w:ascii="Arial" w:hAnsi="Arial" w:cs="Arial"/>
+          <w:sz w:val="24"/>
+          <w:szCs w:val="24"/>
+        </w:rPr>
+        <w:t xml:space="preserve"> </w:t>
+      </w:r>
+      <w:r>
+        <w:rPr>
+          <w:rFonts w:ascii="Arial" w:hAnsi="Arial" w:cs="Arial"/>
+          <w:sz w:val="24"/>
+          <w:szCs w:val="24"/>
+        </w:rPr>
+        <w:t xml:space="preserve">será igual a la solución </w:t>
+      </w:r>
     </w:p>
     <w:p>
       <w:pPr>
@@ -1241,7 +4149,7 @@
 </file>
 
 <file path=word/numbering.xml><?xml version="1.0" encoding="utf-8"?>
-<w:numbering xmlns:ve="http://schemas.openxmlformats.org/markup-compatibility/2006" xmlns:o="urn:schemas-microsoft-com:office:office" xmlns:r="http://schemas.openxmlformats.org/officeDocument/2006/relationships" xmlns:m="http://schemas.openxmlformats.org/officeDocument/2006/math" xmlns:v="urn:schemas-microsoft-com:vml" xmlns:wp="http://schemas.openxmlformats.org/drawingml/2006/wordprocessingDrawing" xmlns:w10="urn:schemas-microsoft-com:office:word" xmlns:w="http://schemas.openxmlformats.org/wordprocessingml/2006/main" xmlns:wne="http://schemas.microsoft.com/office/word/2006/wordml">
+<w:numbering xmlns:wpc="http://schemas.microsoft.com/office/word/2010/wordprocessingCanvas" xmlns:mc="http://schemas.openxmlformats.org/markup-compatibility/2006" xmlns:o="urn:schemas-microsoft-com:office:office" xmlns:r="http://schemas.openxmlformats.org/officeDocument/2006/relationships" xmlns:m="http://schemas.openxmlformats.org/officeDocument/2006/math" xmlns:v="urn:schemas-microsoft-com:vml" xmlns:wp14="http://schemas.microsoft.com/office/word/2010/wordprocessingDrawing" xmlns:wp="http://schemas.openxmlformats.org/drawingml/2006/wordprocessingDrawing" xmlns:w10="urn:schemas-microsoft-com:office:word" xmlns:w="http://schemas.openxmlformats.org/wordprocessingml/2006/main" xmlns:w14="http://schemas.microsoft.com/office/word/2010/wordml" xmlns:wpg="http://schemas.microsoft.com/office/word/2010/wordprocessingGroup" xmlns:wpi="http://schemas.microsoft.com/office/word/2010/wordprocessingInk" xmlns:wne="http://schemas.microsoft.com/office/word/2006/wordml" xmlns:wps="http://schemas.microsoft.com/office/word/2010/wordprocessingShape" mc:Ignorable="w14 wp14">
   <w:abstractNum w:abstractNumId="0">
     <w:nsid w:val="4C3F4593"/>
     <w:multiLevelType w:val="hybridMultilevel"/>
@@ -1710,14 +4618,14 @@
 </file>
 
 <file path=word/styles.xml><?xml version="1.0" encoding="utf-8"?>
-<w:styles xmlns:r="http://schemas.openxmlformats.org/officeDocument/2006/relationships" xmlns:w="http://schemas.openxmlformats.org/wordprocessingml/2006/main">
+<w:styles xmlns:mc="http://schemas.openxmlformats.org/markup-compatibility/2006" xmlns:r="http://schemas.openxmlformats.org/officeDocument/2006/relationships" xmlns:w="http://schemas.openxmlformats.org/wordprocessingml/2006/main" xmlns:w14="http://schemas.microsoft.com/office/word/2010/wordml" mc:Ignorable="w14">
   <w:docDefaults>
     <w:rPrDefault>
       <w:rPr>
-        <w:rFonts w:asciiTheme="minorHAnsi" w:eastAsiaTheme="minorHAnsi" w:hAnsiTheme="minorHAnsi" w:cstheme="minorBidi"/>
+        <w:rFonts w:asciiTheme="minorHAnsi" w:eastAsiaTheme="minorEastAsia" w:hAnsiTheme="minorHAnsi" w:cstheme="minorBidi"/>
         <w:sz w:val="22"/>
         <w:szCs w:val="22"/>
-        <w:lang w:val="es-ES" w:eastAsia="en-US" w:bidi="ar-SA"/>
+        <w:lang w:val="es-ES" w:eastAsia="es-ES" w:bidi="ar-SA"/>
       </w:rPr>
     </w:rPrDefault>
     <w:pPrDefault>
@@ -1868,10 +4776,6 @@
   <w:style w:type="paragraph" w:default="1" w:styleId="Normal">
     <w:name w:val="Normal"/>
     <w:qFormat/>
-    <w:rsid w:val="00E67B1C"/>
-    <w:rPr>
-      <w:lang w:val="ca-ES"/>
-    </w:rPr>
   </w:style>
   <w:style w:type="character" w:default="1" w:styleId="Fuentedeprrafopredeter">
     <w:name w:val="Default Paragraph Font"/>
@@ -1884,7 +4788,207 @@
     <w:uiPriority w:val="99"/>
     <w:semiHidden/>
     <w:unhideWhenUsed/>
+    <w:tblPr>
+      <w:tblInd w:w="0" w:type="dxa"/>
+      <w:tblCellMar>
+        <w:top w:w="0" w:type="dxa"/>
+        <w:left w:w="108" w:type="dxa"/>
+        <w:bottom w:w="0" w:type="dxa"/>
+        <w:right w:w="108" w:type="dxa"/>
+      </w:tblCellMar>
+    </w:tblPr>
+  </w:style>
+  <w:style w:type="numbering" w:default="1" w:styleId="Sinlista">
+    <w:name w:val="No List"/>
+    <w:uiPriority w:val="99"/>
+    <w:semiHidden/>
+    <w:unhideWhenUsed/>
+  </w:style>
+  <w:style w:type="paragraph" w:styleId="Prrafodelista">
+    <w:name w:val="List Paragraph"/>
+    <w:basedOn w:val="Normal"/>
+    <w:uiPriority w:val="34"/>
     <w:qFormat/>
+    <w:rsid w:val="00E81853"/>
+    <w:pPr>
+      <w:ind w:left="720"/>
+      <w:contextualSpacing/>
+    </w:pPr>
+  </w:style>
+</w:styles>
+</file>
+
+<file path=word/stylesWithEffects.xml><?xml version="1.0" encoding="utf-8"?>
+<w:styles xmlns:wpc="http://schemas.microsoft.com/office/word/2010/wordprocessingCanvas" xmlns:mc="http://schemas.openxmlformats.org/markup-compatibility/2006" xmlns:o="urn:schemas-microsoft-com:office:office" xmlns:r="http://schemas.openxmlformats.org/officeDocument/2006/relationships" xmlns:m="http://schemas.openxmlformats.org/officeDocument/2006/math" xmlns:v="urn:schemas-microsoft-com:vml" xmlns:wp14="http://schemas.microsoft.com/office/word/2010/wordprocessingDrawing" xmlns:wp="http://schemas.openxmlformats.org/drawingml/2006/wordprocessingDrawing" xmlns:w10="urn:schemas-microsoft-com:office:word" xmlns:w="http://schemas.openxmlformats.org/wordprocessingml/2006/main" xmlns:w14="http://schemas.microsoft.com/office/word/2010/wordml" xmlns:wpg="http://schemas.microsoft.com/office/word/2010/wordprocessingGroup" xmlns:wpi="http://schemas.microsoft.com/office/word/2010/wordprocessingInk" xmlns:wne="http://schemas.microsoft.com/office/word/2006/wordml" xmlns:wps="http://schemas.microsoft.com/office/word/2010/wordprocessingShape" mc:Ignorable="w14 wp14">
+  <w:docDefaults>
+    <w:rPrDefault>
+      <w:rPr>
+        <w:rFonts w:asciiTheme="minorHAnsi" w:eastAsiaTheme="minorEastAsia" w:hAnsiTheme="minorHAnsi" w:cstheme="minorBidi"/>
+        <w:sz w:val="22"/>
+        <w:szCs w:val="22"/>
+        <w:lang w:val="es-ES" w:eastAsia="es-ES" w:bidi="ar-SA"/>
+      </w:rPr>
+    </w:rPrDefault>
+    <w:pPrDefault>
+      <w:pPr>
+        <w:spacing w:after="200" w:line="276" w:lineRule="auto"/>
+      </w:pPr>
+    </w:pPrDefault>
+  </w:docDefaults>
+  <w:latentStyles w:defLockedState="0" w:defUIPriority="99" w:defSemiHidden="1" w:defUnhideWhenUsed="1" w:defQFormat="0" w:count="267">
+    <w:lsdException w:name="Normal" w:semiHidden="0" w:uiPriority="0" w:unhideWhenUsed="0" w:qFormat="1"/>
+    <w:lsdException w:name="heading 1" w:semiHidden="0" w:uiPriority="9" w:unhideWhenUsed="0" w:qFormat="1"/>
+    <w:lsdException w:name="heading 2" w:uiPriority="9" w:qFormat="1"/>
+    <w:lsdException w:name="heading 3" w:uiPriority="9" w:qFormat="1"/>
+    <w:lsdException w:name="heading 4" w:uiPriority="9" w:qFormat="1"/>
+    <w:lsdException w:name="heading 5" w:uiPriority="9" w:qFormat="1"/>
+    <w:lsdException w:name="heading 6" w:uiPriority="9" w:qFormat="1"/>
+    <w:lsdException w:name="heading 7" w:uiPriority="9" w:qFormat="1"/>
+    <w:lsdException w:name="heading 8" w:uiPriority="9" w:qFormat="1"/>
+    <w:lsdException w:name="heading 9" w:uiPriority="9" w:qFormat="1"/>
+    <w:lsdException w:name="toc 1" w:uiPriority="39"/>
+    <w:lsdException w:name="toc 2" w:uiPriority="39"/>
+    <w:lsdException w:name="toc 3" w:uiPriority="39"/>
+    <w:lsdException w:name="toc 4" w:uiPriority="39"/>
+    <w:lsdException w:name="toc 5" w:uiPriority="39"/>
+    <w:lsdException w:name="toc 6" w:uiPriority="39"/>
+    <w:lsdException w:name="toc 7" w:uiPriority="39"/>
+    <w:lsdException w:name="toc 8" w:uiPriority="39"/>
+    <w:lsdException w:name="toc 9" w:uiPriority="39"/>
+    <w:lsdException w:name="caption" w:uiPriority="35" w:qFormat="1"/>
+    <w:lsdException w:name="Title" w:semiHidden="0" w:uiPriority="10" w:unhideWhenUsed="0" w:qFormat="1"/>
+    <w:lsdException w:name="Default Paragraph Font" w:uiPriority="1"/>
+    <w:lsdException w:name="Subtitle" w:semiHidden="0" w:uiPriority="11" w:unhideWhenUsed="0" w:qFormat="1"/>
+    <w:lsdException w:name="Strong" w:semiHidden="0" w:uiPriority="22" w:unhideWhenUsed="0" w:qFormat="1"/>
+    <w:lsdException w:name="Emphasis" w:semiHidden="0" w:uiPriority="20" w:unhideWhenUsed="0" w:qFormat="1"/>
+    <w:lsdException w:name="Table Grid" w:semiHidden="0" w:uiPriority="59" w:unhideWhenUsed="0"/>
+    <w:lsdException w:name="Placeholder Text" w:unhideWhenUsed="0"/>
+    <w:lsdException w:name="No Spacing" w:semiHidden="0" w:uiPriority="1" w:unhideWhenUsed="0" w:qFormat="1"/>
+    <w:lsdException w:name="Light Shading" w:semiHidden="0" w:uiPriority="60" w:unhideWhenUsed="0"/>
+    <w:lsdException w:name="Light List" w:semiHidden="0" w:uiPriority="61" w:unhideWhenUsed="0"/>
+    <w:lsdException w:name="Light Grid" w:semiHidden="0" w:uiPriority="62" w:unhideWhenUsed="0"/>
+    <w:lsdException w:name="Medium Shading 1" w:semiHidden="0" w:uiPriority="63" w:unhideWhenUsed="0"/>
+    <w:lsdException w:name="Medium Shading 2" w:semiHidden="0" w:uiPriority="64" w:unhideWhenUsed="0"/>
+    <w:lsdException w:name="Medium List 1" w:semiHidden="0" w:uiPriority="65" w:unhideWhenUsed="0"/>
+    <w:lsdException w:name="Medium List 2" w:semiHidden="0" w:uiPriority="66" w:unhideWhenUsed="0"/>
+    <w:lsdException w:name="Medium Grid 1" w:semiHidden="0" w:uiPriority="67" w:unhideWhenUsed="0"/>
+    <w:lsdException w:name="Medium Grid 2" w:semiHidden="0" w:uiPriority="68" w:unhideWhenUsed="0"/>
+    <w:lsdException w:name="Medium Grid 3" w:semiHidden="0" w:uiPriority="69" w:unhideWhenUsed="0"/>
+    <w:lsdException w:name="Dark List" w:semiHidden="0" w:uiPriority="70" w:unhideWhenUsed="0"/>
+    <w:lsdException w:name="Colorful Shading" w:semiHidden="0" w:uiPriority="71" w:unhideWhenUsed="0"/>
+    <w:lsdException w:name="Colorful List" w:semiHidden="0" w:uiPriority="72" w:unhideWhenUsed="0"/>
+    <w:lsdException w:name="Colorful Grid" w:semiHidden="0" w:uiPriority="73" w:unhideWhenUsed="0"/>
+    <w:lsdException w:name="Light Shading Accent 1" w:semiHidden="0" w:uiPriority="60" w:unhideWhenUsed="0"/>
+    <w:lsdException w:name="Light List Accent 1" w:semiHidden="0" w:uiPriority="61" w:unhideWhenUsed="0"/>
+    <w:lsdException w:name="Light Grid Accent 1" w:semiHidden="0" w:uiPriority="62" w:unhideWhenUsed="0"/>
+    <w:lsdException w:name="Medium Shading 1 Accent 1" w:semiHidden="0" w:uiPriority="63" w:unhideWhenUsed="0"/>
+    <w:lsdException w:name="Medium Shading 2 Accent 1" w:semiHidden="0" w:uiPriority="64" w:unhideWhenUsed="0"/>
+    <w:lsdException w:name="Medium List 1 Accent 1" w:semiHidden="0" w:uiPriority="65" w:unhideWhenUsed="0"/>
+    <w:lsdException w:name="Revision" w:unhideWhenUsed="0"/>
+    <w:lsdException w:name="List Paragraph" w:semiHidden="0" w:uiPriority="34" w:unhideWhenUsed="0" w:qFormat="1"/>
+    <w:lsdException w:name="Quote" w:semiHidden="0" w:uiPriority="29" w:unhideWhenUsed="0" w:qFormat="1"/>
+    <w:lsdException w:name="Intense Quote" w:semiHidden="0" w:uiPriority="30" w:unhideWhenUsed="0" w:qFormat="1"/>
+    <w:lsdException w:name="Medium List 2 Accent 1" w:semiHidden="0" w:uiPriority="66" w:unhideWhenUsed="0"/>
+    <w:lsdException w:name="Medium Grid 1 Accent 1" w:semiHidden="0" w:uiPriority="67" w:unhideWhenUsed="0"/>
+    <w:lsdException w:name="Medium Grid 2 Accent 1" w:semiHidden="0" w:uiPriority="68" w:unhideWhenUsed="0"/>
+    <w:lsdException w:name="Medium Grid 3 Accent 1" w:semiHidden="0" w:uiPriority="69" w:unhideWhenUsed="0"/>
+    <w:lsdException w:name="Dark List Accent 1" w:semiHidden="0" w:uiPriority="70" w:unhideWhenUsed="0"/>
+    <w:lsdException w:name="Colorful Shading Accent 1" w:semiHidden="0" w:uiPriority="71" w:unhideWhenUsed="0"/>
+    <w:lsdException w:name="Colorful List Accent 1" w:semiHidden="0" w:uiPriority="72" w:unhideWhenUsed="0"/>
+    <w:lsdException w:name="Colorful Grid Accent 1" w:semiHidden="0" w:uiPriority="73" w:unhideWhenUsed="0"/>
+    <w:lsdException w:name="Light Shading Accent 2" w:semiHidden="0" w:uiPriority="60" w:unhideWhenUsed="0"/>
+    <w:lsdException w:name="Light List Accent 2" w:semiHidden="0" w:uiPriority="61" w:unhideWhenUsed="0"/>
+    <w:lsdException w:name="Light Grid Accent 2" w:semiHidden="0" w:uiPriority="62" w:unhideWhenUsed="0"/>
+    <w:lsdException w:name="Medium Shading 1 Accent 2" w:semiHidden="0" w:uiPriority="63" w:unhideWhenUsed="0"/>
+    <w:lsdException w:name="Medium Shading 2 Accent 2" w:semiHidden="0" w:uiPriority="64" w:unhideWhenUsed="0"/>
+    <w:lsdException w:name="Medium List 1 Accent 2" w:semiHidden="0" w:uiPriority="65" w:unhideWhenUsed="0"/>
+    <w:lsdException w:name="Medium List 2 Accent 2" w:semiHidden="0" w:uiPriority="66" w:unhideWhenUsed="0"/>
+    <w:lsdException w:name="Medium Grid 1 Accent 2" w:semiHidden="0" w:uiPriority="67" w:unhideWhenUsed="0"/>
+    <w:lsdException w:name="Medium Grid 2 Accent 2" w:semiHidden="0" w:uiPriority="68" w:unhideWhenUsed="0"/>
+    <w:lsdException w:name="Medium Grid 3 Accent 2" w:semiHidden="0" w:uiPriority="69" w:unhideWhenUsed="0"/>
+    <w:lsdException w:name="Dark List Accent 2" w:semiHidden="0" w:uiPriority="70" w:unhideWhenUsed="0"/>
+    <w:lsdException w:name="Colorful Shading Accent 2" w:semiHidden="0" w:uiPriority="71" w:unhideWhenUsed="0"/>
+    <w:lsdException w:name="Colorful List Accent 2" w:semiHidden="0" w:uiPriority="72" w:unhideWhenUsed="0"/>
+    <w:lsdException w:name="Colorful Grid Accent 2" w:semiHidden="0" w:uiPriority="73" w:unhideWhenUsed="0"/>
+    <w:lsdException w:name="Light Shading Accent 3" w:semiHidden="0" w:uiPriority="60" w:unhideWhenUsed="0"/>
+    <w:lsdException w:name="Light List Accent 3" w:semiHidden="0" w:uiPriority="61" w:unhideWhenUsed="0"/>
+    <w:lsdException w:name="Light Grid Accent 3" w:semiHidden="0" w:uiPriority="62" w:unhideWhenUsed="0"/>
+    <w:lsdException w:name="Medium Shading 1 Accent 3" w:semiHidden="0" w:uiPriority="63" w:unhideWhenUsed="0"/>
+    <w:lsdException w:name="Medium Shading 2 Accent 3" w:semiHidden="0" w:uiPriority="64" w:unhideWhenUsed="0"/>
+    <w:lsdException w:name="Medium List 1 Accent 3" w:semiHidden="0" w:uiPriority="65" w:unhideWhenUsed="0"/>
+    <w:lsdException w:name="Medium List 2 Accent 3" w:semiHidden="0" w:uiPriority="66" w:unhideWhenUsed="0"/>
+    <w:lsdException w:name="Medium Grid 1 Accent 3" w:semiHidden="0" w:uiPriority="67" w:unhideWhenUsed="0"/>
+    <w:lsdException w:name="Medium Grid 2 Accent 3" w:semiHidden="0" w:uiPriority="68" w:unhideWhenUsed="0"/>
+    <w:lsdException w:name="Medium Grid 3 Accent 3" w:semiHidden="0" w:uiPriority="69" w:unhideWhenUsed="0"/>
+    <w:lsdException w:name="Dark List Accent 3" w:semiHidden="0" w:uiPriority="70" w:unhideWhenUsed="0"/>
+    <w:lsdException w:name="Colorful Shading Accent 3" w:semiHidden="0" w:uiPriority="71" w:unhideWhenUsed="0"/>
+    <w:lsdException w:name="Colorful List Accent 3" w:semiHidden="0" w:uiPriority="72" w:unhideWhenUsed="0"/>
+    <w:lsdException w:name="Colorful Grid Accent 3" w:semiHidden="0" w:uiPriority="73" w:unhideWhenUsed="0"/>
+    <w:lsdException w:name="Light Shading Accent 4" w:semiHidden="0" w:uiPriority="60" w:unhideWhenUsed="0"/>
+    <w:lsdException w:name="Light List Accent 4" w:semiHidden="0" w:uiPriority="61" w:unhideWhenUsed="0"/>
+    <w:lsdException w:name="Light Grid Accent 4" w:semiHidden="0" w:uiPriority="62" w:unhideWhenUsed="0"/>
+    <w:lsdException w:name="Medium Shading 1 Accent 4" w:semiHidden="0" w:uiPriority="63" w:unhideWhenUsed="0"/>
+    <w:lsdException w:name="Medium Shading 2 Accent 4" w:semiHidden="0" w:uiPriority="64" w:unhideWhenUsed="0"/>
+    <w:lsdException w:name="Medium List 1 Accent 4" w:semiHidden="0" w:uiPriority="65" w:unhideWhenUsed="0"/>
+    <w:lsdException w:name="Medium List 2 Accent 4" w:semiHidden="0" w:uiPriority="66" w:unhideWhenUsed="0"/>
+    <w:lsdException w:name="Medium Grid 1 Accent 4" w:semiHidden="0" w:uiPriority="67" w:unhideWhenUsed="0"/>
+    <w:lsdException w:name="Medium Grid 2 Accent 4" w:semiHidden="0" w:uiPriority="68" w:unhideWhenUsed="0"/>
+    <w:lsdException w:name="Medium Grid 3 Accent 4" w:semiHidden="0" w:uiPriority="69" w:unhideWhenUsed="0"/>
+    <w:lsdException w:name="Dark List Accent 4" w:semiHidden="0" w:uiPriority="70" w:unhideWhenUsed="0"/>
+    <w:lsdException w:name="Colorful Shading Accent 4" w:semiHidden="0" w:uiPriority="71" w:unhideWhenUsed="0"/>
+    <w:lsdException w:name="Colorful List Accent 4" w:semiHidden="0" w:uiPriority="72" w:unhideWhenUsed="0"/>
+    <w:lsdException w:name="Colorful Grid Accent 4" w:semiHidden="0" w:uiPriority="73" w:unhideWhenUsed="0"/>
+    <w:lsdException w:name="Light Shading Accent 5" w:semiHidden="0" w:uiPriority="60" w:unhideWhenUsed="0"/>
+    <w:lsdException w:name="Light List Accent 5" w:semiHidden="0" w:uiPriority="61" w:unhideWhenUsed="0"/>
+    <w:lsdException w:name="Light Grid Accent 5" w:semiHidden="0" w:uiPriority="62" w:unhideWhenUsed="0"/>
+    <w:lsdException w:name="Medium Shading 1 Accent 5" w:semiHidden="0" w:uiPriority="63" w:unhideWhenUsed="0"/>
+    <w:lsdException w:name="Medium Shading 2 Accent 5" w:semiHidden="0" w:uiPriority="64" w:unhideWhenUsed="0"/>
+    <w:lsdException w:name="Medium List 1 Accent 5" w:semiHidden="0" w:uiPriority="65" w:unhideWhenUsed="0"/>
+    <w:lsdException w:name="Medium List 2 Accent 5" w:semiHidden="0" w:uiPriority="66" w:unhideWhenUsed="0"/>
+    <w:lsdException w:name="Medium Grid 1 Accent 5" w:semiHidden="0" w:uiPriority="67" w:unhideWhenUsed="0"/>
+    <w:lsdException w:name="Medium Grid 2 Accent 5" w:semiHidden="0" w:uiPriority="68" w:unhideWhenUsed="0"/>
+    <w:lsdException w:name="Medium Grid 3 Accent 5" w:semiHidden="0" w:uiPriority="69" w:unhideWhenUsed="0"/>
+    <w:lsdException w:name="Dark List Accent 5" w:semiHidden="0" w:uiPriority="70" w:unhideWhenUsed="0"/>
+    <w:lsdException w:name="Colorful Shading Accent 5" w:semiHidden="0" w:uiPriority="71" w:unhideWhenUsed="0"/>
+    <w:lsdException w:name="Colorful List Accent 5" w:semiHidden="0" w:uiPriority="72" w:unhideWhenUsed="0"/>
+    <w:lsdException w:name="Colorful Grid Accent 5" w:semiHidden="0" w:uiPriority="73" w:unhideWhenUsed="0"/>
+    <w:lsdException w:name="Light Shading Accent 6" w:semiHidden="0" w:uiPriority="60" w:unhideWhenUsed="0"/>
+    <w:lsdException w:name="Light List Accent 6" w:semiHidden="0" w:uiPriority="61" w:unhideWhenUsed="0"/>
+    <w:lsdException w:name="Light Grid Accent 6" w:semiHidden="0" w:uiPriority="62" w:unhideWhenUsed="0"/>
+    <w:lsdException w:name="Medium Shading 1 Accent 6" w:semiHidden="0" w:uiPriority="63" w:unhideWhenUsed="0"/>
+    <w:lsdException w:name="Medium Shading 2 Accent 6" w:semiHidden="0" w:uiPriority="64" w:unhideWhenUsed="0"/>
+    <w:lsdException w:name="Medium List 1 Accent 6" w:semiHidden="0" w:uiPriority="65" w:unhideWhenUsed="0"/>
+    <w:lsdException w:name="Medium List 2 Accent 6" w:semiHidden="0" w:uiPriority="66" w:unhideWhenUsed="0"/>
+    <w:lsdException w:name="Medium Grid 1 Accent 6" w:semiHidden="0" w:uiPriority="67" w:unhideWhenUsed="0"/>
+    <w:lsdException w:name="Medium Grid 2 Accent 6" w:semiHidden="0" w:uiPriority="68" w:unhideWhenUsed="0"/>
+    <w:lsdException w:name="Medium Grid 3 Accent 6" w:semiHidden="0" w:uiPriority="69" w:unhideWhenUsed="0"/>
+    <w:lsdException w:name="Dark List Accent 6" w:semiHidden="0" w:uiPriority="70" w:unhideWhenUsed="0"/>
+    <w:lsdException w:name="Colorful Shading Accent 6" w:semiHidden="0" w:uiPriority="71" w:unhideWhenUsed="0"/>
+    <w:lsdException w:name="Colorful List Accent 6" w:semiHidden="0" w:uiPriority="72" w:unhideWhenUsed="0"/>
+    <w:lsdException w:name="Colorful Grid Accent 6" w:semiHidden="0" w:uiPriority="73" w:unhideWhenUsed="0"/>
+    <w:lsdException w:name="Subtle Emphasis" w:semiHidden="0" w:uiPriority="19" w:unhideWhenUsed="0" w:qFormat="1"/>
+    <w:lsdException w:name="Intense Emphasis" w:semiHidden="0" w:uiPriority="21" w:unhideWhenUsed="0" w:qFormat="1"/>
+    <w:lsdException w:name="Subtle Reference" w:semiHidden="0" w:uiPriority="31" w:unhideWhenUsed="0" w:qFormat="1"/>
+    <w:lsdException w:name="Intense Reference" w:semiHidden="0" w:uiPriority="32" w:unhideWhenUsed="0" w:qFormat="1"/>
+    <w:lsdException w:name="Book Title" w:semiHidden="0" w:uiPriority="33" w:unhideWhenUsed="0" w:qFormat="1"/>
+    <w:lsdException w:name="Bibliography" w:uiPriority="37"/>
+    <w:lsdException w:name="TOC Heading" w:uiPriority="39" w:qFormat="1"/>
+  </w:latentStyles>
+  <w:style w:type="paragraph" w:default="1" w:styleId="Normal">
+    <w:name w:val="Normal"/>
+    <w:qFormat/>
+  </w:style>
+  <w:style w:type="character" w:default="1" w:styleId="Fuentedeprrafopredeter">
+    <w:name w:val="Default Paragraph Font"/>
+    <w:uiPriority w:val="1"/>
+    <w:semiHidden/>
+    <w:unhideWhenUsed/>
+  </w:style>
+  <w:style w:type="table" w:default="1" w:styleId="Tablanormal">
+    <w:name w:val="Normal Table"/>
+    <w:uiPriority w:val="99"/>
+    <w:semiHidden/>
+    <w:unhideWhenUsed/>
     <w:tblPr>
       <w:tblInd w:w="0" w:type="dxa"/>
       <w:tblCellMar>

</xml_diff>